<commit_message>
only missing 3a 3d
</commit_message>
<xml_diff>
--- a/hw3/Gyongyosi_Marc_hw3.docx
+++ b/hw3/Gyongyosi_Marc_hw3.docx
@@ -162,7 +162,792 @@
         <mc:AlternateContent>
           <mc:Choice Requires="wpg">
             <w:drawing>
-              <wp:anchor distT="0" distB="0" distL="114300" distR="114300" simplePos="0" relativeHeight="251673600" behindDoc="0" locked="0" layoutInCell="1" allowOverlap="1" wp14:anchorId="1098C44A" wp14:editId="4FAF01CE">
+              <wp:anchor distT="0" distB="0" distL="114300" distR="114300" simplePos="0" relativeHeight="251691008" behindDoc="0" locked="0" layoutInCell="1" allowOverlap="1" wp14:anchorId="1D54B4FF" wp14:editId="55B062A4">
+                <wp:simplePos x="0" y="0"/>
+                <wp:positionH relativeFrom="column">
+                  <wp:posOffset>-484505</wp:posOffset>
+                </wp:positionH>
+                <wp:positionV relativeFrom="paragraph">
+                  <wp:posOffset>111760</wp:posOffset>
+                </wp:positionV>
+                <wp:extent cx="3227705" cy="1943100"/>
+                <wp:effectExtent l="0" t="50800" r="99695" b="88900"/>
+                <wp:wrapThrough wrapText="bothSides">
+                  <wp:wrapPolygon edited="0">
+                    <wp:start x="5949" y="-565"/>
+                    <wp:lineTo x="5609" y="0"/>
+                    <wp:lineTo x="5779" y="4518"/>
+                    <wp:lineTo x="2210" y="6212"/>
+                    <wp:lineTo x="1700" y="9035"/>
+                    <wp:lineTo x="1020" y="11859"/>
+                    <wp:lineTo x="1020" y="13553"/>
+                    <wp:lineTo x="340" y="13835"/>
+                    <wp:lineTo x="170" y="18071"/>
+                    <wp:lineTo x="5779" y="22024"/>
+                    <wp:lineTo x="5949" y="22306"/>
+                    <wp:lineTo x="6629" y="22306"/>
+                    <wp:lineTo x="21927" y="20047"/>
+                    <wp:lineTo x="22097" y="18071"/>
+                    <wp:lineTo x="12578" y="18071"/>
+                    <wp:lineTo x="14278" y="13553"/>
+                    <wp:lineTo x="16998" y="13553"/>
+                    <wp:lineTo x="19038" y="9035"/>
+                    <wp:lineTo x="18528" y="9035"/>
+                    <wp:lineTo x="20737" y="7341"/>
+                    <wp:lineTo x="20397" y="4800"/>
+                    <wp:lineTo x="6799" y="4518"/>
+                    <wp:lineTo x="6969" y="0"/>
+                    <wp:lineTo x="6629" y="-565"/>
+                    <wp:lineTo x="5949" y="-565"/>
+                  </wp:wrapPolygon>
+                </wp:wrapThrough>
+                <wp:docPr id="39" name="Group 39"/>
+                <wp:cNvGraphicFramePr/>
+                <a:graphic xmlns:a="http://schemas.openxmlformats.org/drawingml/2006/main">
+                  <a:graphicData uri="http://schemas.microsoft.com/office/word/2010/wordprocessingGroup">
+                    <wpg:wgp>
+                      <wpg:cNvGrpSpPr/>
+                      <wpg:grpSpPr>
+                        <a:xfrm>
+                          <a:off x="0" y="0"/>
+                          <a:ext cx="3227705" cy="1943100"/>
+                          <a:chOff x="0" y="0"/>
+                          <a:chExt cx="3227705" cy="1943100"/>
+                        </a:xfrm>
+                      </wpg:grpSpPr>
+                      <wpg:grpSp>
+                        <wpg:cNvPr id="16" name="Group 16"/>
+                        <wpg:cNvGrpSpPr/>
+                        <wpg:grpSpPr>
+                          <a:xfrm>
+                            <a:off x="0" y="0"/>
+                            <a:ext cx="3227705" cy="1943100"/>
+                            <a:chOff x="0" y="0"/>
+                            <a:chExt cx="3227705" cy="1943100"/>
+                          </a:xfrm>
+                        </wpg:grpSpPr>
+                        <wpg:grpSp>
+                          <wpg:cNvPr id="10" name="Group 10"/>
+                          <wpg:cNvGrpSpPr/>
+                          <wpg:grpSpPr>
+                            <a:xfrm>
+                              <a:off x="827405" y="0"/>
+                              <a:ext cx="2400300" cy="1943100"/>
+                              <a:chOff x="0" y="0"/>
+                              <a:chExt cx="2400300" cy="1943100"/>
+                            </a:xfrm>
+                          </wpg:grpSpPr>
+                          <wps:wsp>
+                            <wps:cNvPr id="1" name="Straight Connector 1"/>
+                            <wps:cNvCnPr/>
+                            <wps:spPr>
+                              <a:xfrm>
+                                <a:off x="0" y="1828800"/>
+                                <a:ext cx="2400300" cy="0"/>
+                              </a:xfrm>
+                              <a:prstGeom prst="line">
+                                <a:avLst/>
+                              </a:prstGeom>
+                              <a:ln>
+                                <a:headEnd type="none"/>
+                                <a:tailEnd type="arrow"/>
+                              </a:ln>
+                            </wps:spPr>
+                            <wps:style>
+                              <a:lnRef idx="2">
+                                <a:schemeClr val="accent1"/>
+                              </a:lnRef>
+                              <a:fillRef idx="0">
+                                <a:schemeClr val="accent1"/>
+                              </a:fillRef>
+                              <a:effectRef idx="1">
+                                <a:schemeClr val="accent1"/>
+                              </a:effectRef>
+                              <a:fontRef idx="minor">
+                                <a:schemeClr val="tx1"/>
+                              </a:fontRef>
+                            </wps:style>
+                            <wps:bodyPr/>
+                          </wps:wsp>
+                          <wps:wsp>
+                            <wps:cNvPr id="2" name="Straight Connector 2"/>
+                            <wps:cNvCnPr/>
+                            <wps:spPr>
+                              <a:xfrm rot="5400000">
+                                <a:off x="-857250" y="971550"/>
+                                <a:ext cx="1943100" cy="0"/>
+                              </a:xfrm>
+                              <a:prstGeom prst="line">
+                                <a:avLst/>
+                              </a:prstGeom>
+                              <a:ln>
+                                <a:headEnd type="arrow"/>
+                                <a:tailEnd type="none"/>
+                              </a:ln>
+                            </wps:spPr>
+                            <wps:style>
+                              <a:lnRef idx="2">
+                                <a:schemeClr val="accent1"/>
+                              </a:lnRef>
+                              <a:fillRef idx="0">
+                                <a:schemeClr val="accent1"/>
+                              </a:fillRef>
+                              <a:effectRef idx="1">
+                                <a:schemeClr val="accent1"/>
+                              </a:effectRef>
+                              <a:fontRef idx="minor">
+                                <a:schemeClr val="tx1"/>
+                              </a:fontRef>
+                            </wps:style>
+                            <wps:bodyPr/>
+                          </wps:wsp>
+                        </wpg:grpSp>
+                        <wpg:grpSp>
+                          <wpg:cNvPr id="9" name="Group 9"/>
+                          <wpg:cNvGrpSpPr/>
+                          <wpg:grpSpPr>
+                            <a:xfrm>
+                              <a:off x="1191260" y="800100"/>
+                              <a:ext cx="1600200" cy="800100"/>
+                              <a:chOff x="0" y="0"/>
+                              <a:chExt cx="1600200" cy="800100"/>
+                            </a:xfrm>
+                          </wpg:grpSpPr>
+                          <wps:wsp>
+                            <wps:cNvPr id="3" name="Multiply 3"/>
+                            <wps:cNvSpPr/>
+                            <wps:spPr>
+                              <a:xfrm>
+                                <a:off x="914400" y="0"/>
+                                <a:ext cx="228600" cy="228600"/>
+                              </a:xfrm>
+                              <a:prstGeom prst="mathMultiply">
+                                <a:avLst/>
+                              </a:prstGeom>
+                              <a:solidFill>
+                                <a:srgbClr val="FF0000"/>
+                              </a:solidFill>
+                              <a:ln>
+                                <a:solidFill>
+                                  <a:srgbClr val="FF0000"/>
+                                </a:solidFill>
+                              </a:ln>
+                            </wps:spPr>
+                            <wps:style>
+                              <a:lnRef idx="1">
+                                <a:schemeClr val="accent1"/>
+                              </a:lnRef>
+                              <a:fillRef idx="3">
+                                <a:schemeClr val="accent1"/>
+                              </a:fillRef>
+                              <a:effectRef idx="2">
+                                <a:schemeClr val="accent1"/>
+                              </a:effectRef>
+                              <a:fontRef idx="minor">
+                                <a:schemeClr val="lt1"/>
+                              </a:fontRef>
+                            </wps:style>
+                            <wps:bodyPr rot="0" spcFirstLastPara="0" vertOverflow="overflow" horzOverflow="overflow" vert="horz" wrap="square" lIns="91440" tIns="45720" rIns="91440" bIns="45720" numCol="1" spcCol="0" rtlCol="0" fromWordArt="0" anchor="ctr" anchorCtr="0" forceAA="0" compatLnSpc="1">
+                              <a:prstTxWarp prst="textNoShape">
+                                <a:avLst/>
+                              </a:prstTxWarp>
+                              <a:noAutofit/>
+                            </wps:bodyPr>
+                          </wps:wsp>
+                          <wps:wsp>
+                            <wps:cNvPr id="4" name="Multiply 4"/>
+                            <wps:cNvSpPr/>
+                            <wps:spPr>
+                              <a:xfrm>
+                                <a:off x="1143000" y="0"/>
+                                <a:ext cx="228600" cy="228600"/>
+                              </a:xfrm>
+                              <a:prstGeom prst="mathMultiply">
+                                <a:avLst/>
+                              </a:prstGeom>
+                              <a:solidFill>
+                                <a:srgbClr val="FF0000"/>
+                              </a:solidFill>
+                              <a:ln>
+                                <a:solidFill>
+                                  <a:srgbClr val="FF0000"/>
+                                </a:solidFill>
+                              </a:ln>
+                            </wps:spPr>
+                            <wps:style>
+                              <a:lnRef idx="1">
+                                <a:schemeClr val="accent1"/>
+                              </a:lnRef>
+                              <a:fillRef idx="3">
+                                <a:schemeClr val="accent1"/>
+                              </a:fillRef>
+                              <a:effectRef idx="2">
+                                <a:schemeClr val="accent1"/>
+                              </a:effectRef>
+                              <a:fontRef idx="minor">
+                                <a:schemeClr val="lt1"/>
+                              </a:fontRef>
+                            </wps:style>
+                            <wps:bodyPr rot="0" spcFirstLastPara="0" vertOverflow="overflow" horzOverflow="overflow" vert="horz" wrap="square" lIns="91440" tIns="45720" rIns="91440" bIns="45720" numCol="1" spcCol="0" rtlCol="0" fromWordArt="0" anchor="ctr" anchorCtr="0" forceAA="0" compatLnSpc="1">
+                              <a:prstTxWarp prst="textNoShape">
+                                <a:avLst/>
+                              </a:prstTxWarp>
+                              <a:noAutofit/>
+                            </wps:bodyPr>
+                          </wps:wsp>
+                          <wps:wsp>
+                            <wps:cNvPr id="5" name="Multiply 5"/>
+                            <wps:cNvSpPr/>
+                            <wps:spPr>
+                              <a:xfrm>
+                                <a:off x="1371600" y="0"/>
+                                <a:ext cx="228600" cy="228600"/>
+                              </a:xfrm>
+                              <a:prstGeom prst="mathMultiply">
+                                <a:avLst/>
+                              </a:prstGeom>
+                              <a:solidFill>
+                                <a:srgbClr val="FF0000"/>
+                              </a:solidFill>
+                              <a:ln>
+                                <a:solidFill>
+                                  <a:srgbClr val="FF0000"/>
+                                </a:solidFill>
+                              </a:ln>
+                            </wps:spPr>
+                            <wps:style>
+                              <a:lnRef idx="1">
+                                <a:schemeClr val="accent1"/>
+                              </a:lnRef>
+                              <a:fillRef idx="3">
+                                <a:schemeClr val="accent1"/>
+                              </a:fillRef>
+                              <a:effectRef idx="2">
+                                <a:schemeClr val="accent1"/>
+                              </a:effectRef>
+                              <a:fontRef idx="minor">
+                                <a:schemeClr val="lt1"/>
+                              </a:fontRef>
+                            </wps:style>
+                            <wps:bodyPr rot="0" spcFirstLastPara="0" vertOverflow="overflow" horzOverflow="overflow" vert="horz" wrap="square" lIns="91440" tIns="45720" rIns="91440" bIns="45720" numCol="1" spcCol="0" rtlCol="0" fromWordArt="0" anchor="ctr" anchorCtr="0" forceAA="0" compatLnSpc="1">
+                              <a:prstTxWarp prst="textNoShape">
+                                <a:avLst/>
+                              </a:prstTxWarp>
+                              <a:noAutofit/>
+                            </wps:bodyPr>
+                          </wps:wsp>
+                          <wps:wsp>
+                            <wps:cNvPr id="6" name="Multiply 6"/>
+                            <wps:cNvSpPr/>
+                            <wps:spPr>
+                              <a:xfrm>
+                                <a:off x="0" y="571500"/>
+                                <a:ext cx="228600" cy="228600"/>
+                              </a:xfrm>
+                              <a:prstGeom prst="mathMultiply">
+                                <a:avLst/>
+                              </a:prstGeom>
+                              <a:solidFill>
+                                <a:srgbClr val="FF0000"/>
+                              </a:solidFill>
+                              <a:ln>
+                                <a:solidFill>
+                                  <a:srgbClr val="FF0000"/>
+                                </a:solidFill>
+                              </a:ln>
+                            </wps:spPr>
+                            <wps:style>
+                              <a:lnRef idx="1">
+                                <a:schemeClr val="accent1"/>
+                              </a:lnRef>
+                              <a:fillRef idx="3">
+                                <a:schemeClr val="accent1"/>
+                              </a:fillRef>
+                              <a:effectRef idx="2">
+                                <a:schemeClr val="accent1"/>
+                              </a:effectRef>
+                              <a:fontRef idx="minor">
+                                <a:schemeClr val="lt1"/>
+                              </a:fontRef>
+                            </wps:style>
+                            <wps:bodyPr rot="0" spcFirstLastPara="0" vertOverflow="overflow" horzOverflow="overflow" vert="horz" wrap="square" lIns="91440" tIns="45720" rIns="91440" bIns="45720" numCol="1" spcCol="0" rtlCol="0" fromWordArt="0" anchor="ctr" anchorCtr="0" forceAA="0" compatLnSpc="1">
+                              <a:prstTxWarp prst="textNoShape">
+                                <a:avLst/>
+                              </a:prstTxWarp>
+                              <a:noAutofit/>
+                            </wps:bodyPr>
+                          </wps:wsp>
+                          <wps:wsp>
+                            <wps:cNvPr id="7" name="Multiply 7"/>
+                            <wps:cNvSpPr/>
+                            <wps:spPr>
+                              <a:xfrm>
+                                <a:off x="228600" y="571500"/>
+                                <a:ext cx="228600" cy="228600"/>
+                              </a:xfrm>
+                              <a:prstGeom prst="mathMultiply">
+                                <a:avLst/>
+                              </a:prstGeom>
+                              <a:solidFill>
+                                <a:srgbClr val="FF0000"/>
+                              </a:solidFill>
+                              <a:ln>
+                                <a:solidFill>
+                                  <a:srgbClr val="FF0000"/>
+                                </a:solidFill>
+                              </a:ln>
+                            </wps:spPr>
+                            <wps:style>
+                              <a:lnRef idx="1">
+                                <a:schemeClr val="accent1"/>
+                              </a:lnRef>
+                              <a:fillRef idx="3">
+                                <a:schemeClr val="accent1"/>
+                              </a:fillRef>
+                              <a:effectRef idx="2">
+                                <a:schemeClr val="accent1"/>
+                              </a:effectRef>
+                              <a:fontRef idx="minor">
+                                <a:schemeClr val="lt1"/>
+                              </a:fontRef>
+                            </wps:style>
+                            <wps:bodyPr rot="0" spcFirstLastPara="0" vertOverflow="overflow" horzOverflow="overflow" vert="horz" wrap="square" lIns="91440" tIns="45720" rIns="91440" bIns="45720" numCol="1" spcCol="0" rtlCol="0" fromWordArt="0" anchor="ctr" anchorCtr="0" forceAA="0" compatLnSpc="1">
+                              <a:prstTxWarp prst="textNoShape">
+                                <a:avLst/>
+                              </a:prstTxWarp>
+                              <a:noAutofit/>
+                            </wps:bodyPr>
+                          </wps:wsp>
+                          <wps:wsp>
+                            <wps:cNvPr id="8" name="Multiply 8"/>
+                            <wps:cNvSpPr/>
+                            <wps:spPr>
+                              <a:xfrm>
+                                <a:off x="457200" y="571500"/>
+                                <a:ext cx="228600" cy="228600"/>
+                              </a:xfrm>
+                              <a:prstGeom prst="mathMultiply">
+                                <a:avLst/>
+                              </a:prstGeom>
+                              <a:solidFill>
+                                <a:srgbClr val="FF0000"/>
+                              </a:solidFill>
+                              <a:ln>
+                                <a:solidFill>
+                                  <a:srgbClr val="FF0000"/>
+                                </a:solidFill>
+                              </a:ln>
+                            </wps:spPr>
+                            <wps:style>
+                              <a:lnRef idx="1">
+                                <a:schemeClr val="accent1"/>
+                              </a:lnRef>
+                              <a:fillRef idx="3">
+                                <a:schemeClr val="accent1"/>
+                              </a:fillRef>
+                              <a:effectRef idx="2">
+                                <a:schemeClr val="accent1"/>
+                              </a:effectRef>
+                              <a:fontRef idx="minor">
+                                <a:schemeClr val="lt1"/>
+                              </a:fontRef>
+                            </wps:style>
+                            <wps:bodyPr rot="0" spcFirstLastPara="0" vertOverflow="overflow" horzOverflow="overflow" vert="horz" wrap="square" lIns="91440" tIns="45720" rIns="91440" bIns="45720" numCol="1" spcCol="0" rtlCol="0" fromWordArt="0" anchor="ctr" anchorCtr="0" forceAA="0" compatLnSpc="1">
+                              <a:prstTxWarp prst="textNoShape">
+                                <a:avLst/>
+                              </a:prstTxWarp>
+                              <a:noAutofit/>
+                            </wps:bodyPr>
+                          </wps:wsp>
+                        </wpg:grpSp>
+                        <wps:wsp>
+                          <wps:cNvPr id="11" name="Straight Connector 11"/>
+                          <wps:cNvCnPr/>
+                          <wps:spPr>
+                            <a:xfrm>
+                              <a:off x="848360" y="914400"/>
+                              <a:ext cx="228600" cy="0"/>
+                            </a:xfrm>
+                            <a:prstGeom prst="line">
+                              <a:avLst/>
+                            </a:prstGeom>
+                          </wps:spPr>
+                          <wps:style>
+                            <a:lnRef idx="2">
+                              <a:schemeClr val="accent1"/>
+                            </a:lnRef>
+                            <a:fillRef idx="0">
+                              <a:schemeClr val="accent1"/>
+                            </a:fillRef>
+                            <a:effectRef idx="1">
+                              <a:schemeClr val="accent1"/>
+                            </a:effectRef>
+                            <a:fontRef idx="minor">
+                              <a:schemeClr val="tx1"/>
+                            </a:fontRef>
+                          </wps:style>
+                          <wps:bodyPr/>
+                        </wps:wsp>
+                        <wps:wsp>
+                          <wps:cNvPr id="12" name="Straight Connector 12"/>
+                          <wps:cNvCnPr/>
+                          <wps:spPr>
+                            <a:xfrm>
+                              <a:off x="827405" y="1485900"/>
+                              <a:ext cx="228600" cy="0"/>
+                            </a:xfrm>
+                            <a:prstGeom prst="line">
+                              <a:avLst/>
+                            </a:prstGeom>
+                          </wps:spPr>
+                          <wps:style>
+                            <a:lnRef idx="2">
+                              <a:schemeClr val="accent1"/>
+                            </a:lnRef>
+                            <a:fillRef idx="0">
+                              <a:schemeClr val="accent1"/>
+                            </a:fillRef>
+                            <a:effectRef idx="1">
+                              <a:schemeClr val="accent1"/>
+                            </a:effectRef>
+                            <a:fontRef idx="minor">
+                              <a:schemeClr val="tx1"/>
+                            </a:fontRef>
+                          </wps:style>
+                          <wps:bodyPr/>
+                        </wps:wsp>
+                        <wps:wsp>
+                          <wps:cNvPr id="13" name="Text Box 13"/>
+                          <wps:cNvSpPr txBox="1"/>
+                          <wps:spPr>
+                            <a:xfrm>
+                              <a:off x="238125" y="685800"/>
+                              <a:ext cx="589280" cy="342900"/>
+                            </a:xfrm>
+                            <a:prstGeom prst="rect">
+                              <a:avLst/>
+                            </a:prstGeom>
+                            <a:noFill/>
+                            <a:ln>
+                              <a:noFill/>
+                            </a:ln>
+                            <a:effectLst/>
+                            <a:extLst>
+                              <a:ext uri="{C572A759-6A51-4108-AA02-DFA0A04FC94B}">
+                                <ma14:wrappingTextBoxFlag xmlns:ma14="http://schemas.microsoft.com/office/mac/drawingml/2011/main"/>
+                              </a:ext>
+                            </a:extLst>
+                          </wps:spPr>
+                          <wps:style>
+                            <a:lnRef idx="0">
+                              <a:schemeClr val="accent1"/>
+                            </a:lnRef>
+                            <a:fillRef idx="0">
+                              <a:schemeClr val="accent1"/>
+                            </a:fillRef>
+                            <a:effectRef idx="0">
+                              <a:schemeClr val="accent1"/>
+                            </a:effectRef>
+                            <a:fontRef idx="minor">
+                              <a:schemeClr val="dk1"/>
+                            </a:fontRef>
+                          </wps:style>
+                          <wps:txbx>
+                            <w:txbxContent>
+                              <w:p>
+                                <w:r>
+                                  <w:t>Rich 1</w:t>
+                                </w:r>
+                              </w:p>
+                            </w:txbxContent>
+                          </wps:txbx>
+                          <wps:bodyPr rot="0" spcFirstLastPara="0" vertOverflow="overflow" horzOverflow="overflow" vert="horz" wrap="none" lIns="91440" tIns="45720" rIns="91440" bIns="45720" numCol="1" spcCol="0" rtlCol="0" fromWordArt="0" anchor="t" anchorCtr="0" forceAA="0" compatLnSpc="1">
+                            <a:prstTxWarp prst="textNoShape">
+                              <a:avLst/>
+                            </a:prstTxWarp>
+                            <a:noAutofit/>
+                          </wps:bodyPr>
+                        </wps:wsp>
+                        <wps:wsp>
+                          <wps:cNvPr id="14" name="Text Box 14"/>
+                          <wps:cNvSpPr txBox="1"/>
+                          <wps:spPr>
+                            <a:xfrm>
+                              <a:off x="0" y="1371600"/>
+                              <a:ext cx="827405" cy="342900"/>
+                            </a:xfrm>
+                            <a:prstGeom prst="rect">
+                              <a:avLst/>
+                            </a:prstGeom>
+                            <a:noFill/>
+                            <a:ln>
+                              <a:noFill/>
+                            </a:ln>
+                            <a:effectLst/>
+                            <a:extLst>
+                              <a:ext uri="{C572A759-6A51-4108-AA02-DFA0A04FC94B}">
+                                <ma14:wrappingTextBoxFlag xmlns:ma14="http://schemas.microsoft.com/office/mac/drawingml/2011/main"/>
+                              </a:ext>
+                            </a:extLst>
+                          </wps:spPr>
+                          <wps:style>
+                            <a:lnRef idx="0">
+                              <a:schemeClr val="accent1"/>
+                            </a:lnRef>
+                            <a:fillRef idx="0">
+                              <a:schemeClr val="accent1"/>
+                            </a:fillRef>
+                            <a:effectRef idx="0">
+                              <a:schemeClr val="accent1"/>
+                            </a:effectRef>
+                            <a:fontRef idx="minor">
+                              <a:schemeClr val="dk1"/>
+                            </a:fontRef>
+                          </wps:style>
+                          <wps:txbx>
+                            <w:txbxContent>
+                              <w:p>
+                                <w:r>
+                                  <w:t>Not rich 0</w:t>
+                                </w:r>
+                              </w:p>
+                            </w:txbxContent>
+                          </wps:txbx>
+                          <wps:bodyPr rot="0" spcFirstLastPara="0" vertOverflow="overflow" horzOverflow="overflow" vert="horz" wrap="none" lIns="91440" tIns="45720" rIns="91440" bIns="45720" numCol="1" spcCol="0" rtlCol="0" fromWordArt="0" anchor="t" anchorCtr="0" forceAA="0" compatLnSpc="1">
+                            <a:prstTxWarp prst="textNoShape">
+                              <a:avLst/>
+                            </a:prstTxWarp>
+                            <a:noAutofit/>
+                          </wps:bodyPr>
+                        </wps:wsp>
+                        <wps:wsp>
+                          <wps:cNvPr id="15" name="Straight Connector 15"/>
+                          <wps:cNvCnPr/>
+                          <wps:spPr>
+                            <a:xfrm flipV="1">
+                              <a:off x="941705" y="571500"/>
+                              <a:ext cx="2057400" cy="1257300"/>
+                            </a:xfrm>
+                            <a:prstGeom prst="line">
+                              <a:avLst/>
+                            </a:prstGeom>
+                            <a:ln>
+                              <a:solidFill>
+                                <a:srgbClr val="FFFF00"/>
+                              </a:solidFill>
+                            </a:ln>
+                          </wps:spPr>
+                          <wps:style>
+                            <a:lnRef idx="2">
+                              <a:schemeClr val="accent1"/>
+                            </a:lnRef>
+                            <a:fillRef idx="0">
+                              <a:schemeClr val="accent1"/>
+                            </a:fillRef>
+                            <a:effectRef idx="1">
+                              <a:schemeClr val="accent1"/>
+                            </a:effectRef>
+                            <a:fontRef idx="minor">
+                              <a:schemeClr val="tx1"/>
+                            </a:fontRef>
+                          </wps:style>
+                          <wps:bodyPr/>
+                        </wps:wsp>
+                      </wpg:grpSp>
+                      <wps:wsp>
+                        <wps:cNvPr id="17" name="Straight Connector 17"/>
+                        <wps:cNvCnPr/>
+                        <wps:spPr>
+                          <a:xfrm>
+                            <a:off x="941705" y="1257300"/>
+                            <a:ext cx="1600200" cy="0"/>
+                          </a:xfrm>
+                          <a:prstGeom prst="line">
+                            <a:avLst/>
+                          </a:prstGeom>
+                          <a:ln>
+                            <a:prstDash val="sysDash"/>
+                          </a:ln>
+                        </wps:spPr>
+                        <wps:style>
+                          <a:lnRef idx="2">
+                            <a:schemeClr val="accent1"/>
+                          </a:lnRef>
+                          <a:fillRef idx="0">
+                            <a:schemeClr val="accent1"/>
+                          </a:fillRef>
+                          <a:effectRef idx="1">
+                            <a:schemeClr val="accent1"/>
+                          </a:effectRef>
+                          <a:fontRef idx="minor">
+                            <a:schemeClr val="tx1"/>
+                          </a:fontRef>
+                        </wps:style>
+                        <wps:bodyPr/>
+                      </wps:wsp>
+                      <wps:wsp>
+                        <wps:cNvPr id="33" name="Text Box 33"/>
+                        <wps:cNvSpPr txBox="1"/>
+                        <wps:spPr>
+                          <a:xfrm>
+                            <a:off x="121920" y="1028700"/>
+                            <a:ext cx="1162685" cy="342900"/>
+                          </a:xfrm>
+                          <a:prstGeom prst="rect">
+                            <a:avLst/>
+                          </a:prstGeom>
+                          <a:noFill/>
+                          <a:ln>
+                            <a:noFill/>
+                          </a:ln>
+                          <a:effectLst/>
+                          <a:extLst>
+                            <a:ext uri="{C572A759-6A51-4108-AA02-DFA0A04FC94B}">
+                              <ma14:wrappingTextBoxFlag xmlns:ma14="http://schemas.microsoft.com/office/mac/drawingml/2011/main"/>
+                            </a:ext>
+                          </a:extLst>
+                        </wps:spPr>
+                        <wps:style>
+                          <a:lnRef idx="0">
+                            <a:schemeClr val="accent1"/>
+                          </a:lnRef>
+                          <a:fillRef idx="0">
+                            <a:schemeClr val="accent1"/>
+                          </a:fillRef>
+                          <a:effectRef idx="0">
+                            <a:schemeClr val="accent1"/>
+                          </a:effectRef>
+                          <a:fontRef idx="minor">
+                            <a:schemeClr val="dk1"/>
+                          </a:fontRef>
+                        </wps:style>
+                        <wps:txbx>
+                          <w:txbxContent>
+                            <w:p>
+                              <w:r>
+                                <w:t>0.5 (threshold)</w:t>
+                              </w:r>
+                            </w:p>
+                          </w:txbxContent>
+                        </wps:txbx>
+                        <wps:bodyPr rot="0" spcFirstLastPara="0" vertOverflow="overflow" horzOverflow="overflow" vert="horz" wrap="none" lIns="91440" tIns="45720" rIns="91440" bIns="45720" numCol="1" spcCol="0" rtlCol="0" fromWordArt="0" anchor="t" anchorCtr="0" forceAA="0" compatLnSpc="1">
+                          <a:prstTxWarp prst="textNoShape">
+                            <a:avLst/>
+                          </a:prstTxWarp>
+                          <a:noAutofit/>
+                        </wps:bodyPr>
+                      </wps:wsp>
+                    </wpg:wgp>
+                  </a:graphicData>
+                </a:graphic>
+              </wp:anchor>
+            </w:drawing>
+          </mc:Choice>
+          <mc:Fallback>
+            <w:pict>
+              <v:group id="Group 39" o:spid="_x0000_s1026" style="position:absolute;left:0;text-align:left;margin-left:-38.1pt;margin-top:8.8pt;width:254.15pt;height:153pt;z-index:251691008" coordsize="3227705,1943100" o:gfxdata="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">
+                <v:group id="Group 16" o:spid="_x0000_s1027" style="position:absolute;width:3227705;height:1943100" coordsize="3227705,1943100" o:gfxdata="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">
+                  <v:group id="Group 10" o:spid="_x0000_s1028" style="position:absolute;left:827405;width:2400300;height:1943100" coordsize="2400300,1943100" o:gfxdata="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">
+                    <v:line id="Straight Connector 1" o:spid="_x0000_s1029" style="position:absolute;visibility:visible;mso-wrap-style:square" from="0,1828800" to="2400300,1828800" o:connectortype="straight" o:gfxdata="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" strokecolor="#4f81bd [3204]" strokeweight="2pt">
+                      <v:stroke endarrow="open"/>
+                      <v:shadow on="t" opacity="24903f" mv:blur="40000f" origin=",.5" offset="0,20000emu"/>
+                    </v:line>
+                    <v:line id="Straight Connector 2" o:spid="_x0000_s1030" style="position:absolute;rotation:90;visibility:visible;mso-wrap-style:square" from="-857250,971550" to="1085850,971550" o:connectortype="straight" o:gfxdata="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" strokecolor="#4f81bd [3204]" strokeweight="2pt">
+                      <v:stroke startarrow="open"/>
+                      <v:shadow on="t" opacity="24903f" mv:blur="40000f" origin=",.5" offset="0,20000emu"/>
+                    </v:line>
+                  </v:group>
+                  <v:group id="Group 9" o:spid="_x0000_s1031" style="position:absolute;left:1191260;top:800100;width:1600200;height:800100" coordsize="1600200,800100" o:gfxdata="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">
+                    <v:shape id="Multiply 3" o:spid="_x0000_s1032" style="position:absolute;left:914400;width:228600;height:228600;visibility:visible;mso-wrap-style:square;v-text-anchor:middle" coordsize="228600,228600" o:gfxdata="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" path="m35895,73913l73913,35895,114300,76281,154687,35895,192705,73913,152319,114300,192705,154687,154687,192705,114300,152319,73913,192705,35895,154687,76281,114300,35895,73913xe" fillcolor="red" strokecolor="red">
+                      <v:shadow on="t" opacity="22937f" mv:blur="40000f" origin=",.5" offset="0,23000emu"/>
+                      <v:path arrowok="t" o:connecttype="custom" o:connectlocs="35895,73913;73913,35895;114300,76281;154687,35895;192705,73913;152319,114300;192705,154687;154687,192705;114300,152319;73913,192705;35895,154687;76281,114300;35895,73913" o:connectangles="0,0,0,0,0,0,0,0,0,0,0,0,0"/>
+                    </v:shape>
+                    <v:shape id="Multiply 4" o:spid="_x0000_s1033" style="position:absolute;left:1143000;width:228600;height:228600;visibility:visible;mso-wrap-style:square;v-text-anchor:middle" coordsize="228600,228600" o:gfxdata="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" path="m35895,73913l73913,35895,114300,76281,154687,35895,192705,73913,152319,114300,192705,154687,154687,192705,114300,152319,73913,192705,35895,154687,76281,114300,35895,73913xe" fillcolor="red" strokecolor="red">
+                      <v:shadow on="t" opacity="22937f" mv:blur="40000f" origin=",.5" offset="0,23000emu"/>
+                      <v:path arrowok="t" o:connecttype="custom" o:connectlocs="35895,73913;73913,35895;114300,76281;154687,35895;192705,73913;152319,114300;192705,154687;154687,192705;114300,152319;73913,192705;35895,154687;76281,114300;35895,73913" o:connectangles="0,0,0,0,0,0,0,0,0,0,0,0,0"/>
+                    </v:shape>
+                    <v:shape id="Multiply 5" o:spid="_x0000_s1034" style="position:absolute;left:1371600;width:228600;height:228600;visibility:visible;mso-wrap-style:square;v-text-anchor:middle" coordsize="228600,228600" o:gfxdata="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" path="m35895,73913l73913,35895,114300,76281,154687,35895,192705,73913,152319,114300,192705,154687,154687,192705,114300,152319,73913,192705,35895,154687,76281,114300,35895,73913xe" fillcolor="red" strokecolor="red">
+                      <v:shadow on="t" opacity="22937f" mv:blur="40000f" origin=",.5" offset="0,23000emu"/>
+                      <v:path arrowok="t" o:connecttype="custom" o:connectlocs="35895,73913;73913,35895;114300,76281;154687,35895;192705,73913;152319,114300;192705,154687;154687,192705;114300,152319;73913,192705;35895,154687;76281,114300;35895,73913" o:connectangles="0,0,0,0,0,0,0,0,0,0,0,0,0"/>
+                    </v:shape>
+                    <v:shape id="Multiply 6" o:spid="_x0000_s1035" style="position:absolute;top:571500;width:228600;height:228600;visibility:visible;mso-wrap-style:square;v-text-anchor:middle" coordsize="228600,228600" o:gfxdata="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" path="m35895,73913l73913,35895,114300,76281,154687,35895,192705,73913,152319,114300,192705,154687,154687,192705,114300,152319,73913,192705,35895,154687,76281,114300,35895,73913xe" fillcolor="red" strokecolor="red">
+                      <v:shadow on="t" opacity="22937f" mv:blur="40000f" origin=",.5" offset="0,23000emu"/>
+                      <v:path arrowok="t" o:connecttype="custom" o:connectlocs="35895,73913;73913,35895;114300,76281;154687,35895;192705,73913;152319,114300;192705,154687;154687,192705;114300,152319;73913,192705;35895,154687;76281,114300;35895,73913" o:connectangles="0,0,0,0,0,0,0,0,0,0,0,0,0"/>
+                    </v:shape>
+                    <v:shape id="Multiply 7" o:spid="_x0000_s1036" style="position:absolute;left:228600;top:571500;width:228600;height:228600;visibility:visible;mso-wrap-style:square;v-text-anchor:middle" coordsize="228600,228600" o:gfxdata="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" path="m35895,73913l73913,35895,114300,76281,154687,35895,192705,73913,152319,114300,192705,154687,154687,192705,114300,152319,73913,192705,35895,154687,76281,114300,35895,73913xe" fillcolor="red" strokecolor="red">
+                      <v:shadow on="t" opacity="22937f" mv:blur="40000f" origin=",.5" offset="0,23000emu"/>
+                      <v:path arrowok="t" o:connecttype="custom" o:connectlocs="35895,73913;73913,35895;114300,76281;154687,35895;192705,73913;152319,114300;192705,154687;154687,192705;114300,152319;73913,192705;35895,154687;76281,114300;35895,73913" o:connectangles="0,0,0,0,0,0,0,0,0,0,0,0,0"/>
+                    </v:shape>
+                    <v:shape id="Multiply 8" o:spid="_x0000_s1037" style="position:absolute;left:457200;top:571500;width:228600;height:228600;visibility:visible;mso-wrap-style:square;v-text-anchor:middle" coordsize="228600,228600" o:gfxdata="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" path="m35895,73913l73913,35895,114300,76281,154687,35895,192705,73913,152319,114300,192705,154687,154687,192705,114300,152319,73913,192705,35895,154687,76281,114300,35895,73913xe" fillcolor="red" strokecolor="red">
+                      <v:shadow on="t" opacity="22937f" mv:blur="40000f" origin=",.5" offset="0,23000emu"/>
+                      <v:path arrowok="t" o:connecttype="custom" o:connectlocs="35895,73913;73913,35895;114300,76281;154687,35895;192705,73913;152319,114300;192705,154687;154687,192705;114300,152319;73913,192705;35895,154687;76281,114300;35895,73913" o:connectangles="0,0,0,0,0,0,0,0,0,0,0,0,0"/>
+                    </v:shape>
+                  </v:group>
+                  <v:line id="Straight Connector 11" o:spid="_x0000_s1038" style="position:absolute;visibility:visible;mso-wrap-style:square" from="848360,914400" to="1076960,914400" o:connectortype="straight" o:gfxdata="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" strokecolor="#4f81bd [3204]" strokeweight="2pt">
+                    <v:shadow on="t" opacity="24903f" mv:blur="40000f" origin=",.5" offset="0,20000emu"/>
+                  </v:line>
+                  <v:line id="Straight Connector 12" o:spid="_x0000_s1039" style="position:absolute;visibility:visible;mso-wrap-style:square" from="827405,1485900" to="1056005,1485900" o:connectortype="straight" o:gfxdata="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" strokecolor="#4f81bd [3204]" strokeweight="2pt">
+                    <v:shadow on="t" opacity="24903f" mv:blur="40000f" origin=",.5" offset="0,20000emu"/>
+                  </v:line>
+                  <v:shapetype id="_x0000_t202" coordsize="21600,21600" o:spt="202" path="m0,0l0,21600,21600,21600,21600,0xe">
+                    <v:stroke joinstyle="miter"/>
+                    <v:path gradientshapeok="t" o:connecttype="rect"/>
+                  </v:shapetype>
+                  <v:shape id="Text Box 13" o:spid="_x0000_s1040" type="#_x0000_t202" style="position:absolute;left:238125;top:685800;width:589280;height:342900;visibility:visible;mso-wrap-style:none;v-text-anchor:top" o:gfxdata="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" filled="f" stroked="f">
+                    <v:textbox>
+                      <w:txbxContent>
+                        <w:p>
+                          <w:r>
+                            <w:t>Rich 1</w:t>
+                          </w:r>
+                        </w:p>
+                      </w:txbxContent>
+                    </v:textbox>
+                  </v:shape>
+                  <v:shape id="Text Box 14" o:spid="_x0000_s1041" type="#_x0000_t202" style="position:absolute;top:1371600;width:827405;height:342900;visibility:visible;mso-wrap-style:none;v-text-anchor:top" o:gfxdata="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" filled="f" stroked="f">
+                    <v:textbox>
+                      <w:txbxContent>
+                        <w:p>
+                          <w:r>
+                            <w:t>Not rich 0</w:t>
+                          </w:r>
+                        </w:p>
+                      </w:txbxContent>
+                    </v:textbox>
+                  </v:shape>
+                  <v:line id="Straight Connector 15" o:spid="_x0000_s1042" style="position:absolute;flip:y;visibility:visible;mso-wrap-style:square" from="941705,571500" to="2999105,1828800" o:connectortype="straight" o:gfxdata="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" strokecolor="yellow" strokeweight="2pt">
+                    <v:shadow on="t" opacity="24903f" mv:blur="40000f" origin=",.5" offset="0,20000emu"/>
+                  </v:line>
+                </v:group>
+                <v:line id="Straight Connector 17" o:spid="_x0000_s1043" style="position:absolute;visibility:visible;mso-wrap-style:square" from="941705,1257300" to="2541905,1257300" o:connectortype="straight" o:gfxdata="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" strokecolor="#4f81bd [3204]" strokeweight="2pt">
+                  <v:stroke dashstyle="3 1"/>
+                  <v:shadow on="t" opacity="24903f" mv:blur="40000f" origin=",.5" offset="0,20000emu"/>
+                </v:line>
+                <v:shape id="Text Box 33" o:spid="_x0000_s1044" type="#_x0000_t202" style="position:absolute;left:121920;top:1028700;width:1162685;height:342900;visibility:visible;mso-wrap-style:none;v-text-anchor:top" o:gfxdata="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" filled="f" stroked="f">
+                  <v:textbox>
+                    <w:txbxContent>
+                      <w:p>
+                        <w:r>
+                          <w:t>0.5 (threshold)</w:t>
+                        </w:r>
+                      </w:p>
+                    </w:txbxContent>
+                  </v:textbox>
+                </v:shape>
+                <w10:wrap type="through"/>
+              </v:group>
+            </w:pict>
+          </mc:Fallback>
+        </mc:AlternateContent>
+      </w:r>
+      <w:r>
+        <w:rPr>
+          <w:noProof/>
+        </w:rPr>
+        <mc:AlternateContent>
+          <mc:Choice Requires="wpg">
+            <w:drawing>
+              <wp:anchor distT="0" distB="0" distL="114300" distR="114300" simplePos="0" relativeHeight="251673600" behindDoc="0" locked="0" layoutInCell="1" allowOverlap="1" wp14:anchorId="6AC51CC5" wp14:editId="26EDA0B0">
                 <wp:simplePos x="0" y="0"/>
                 <wp:positionH relativeFrom="column">
                   <wp:posOffset>3227705</wp:posOffset>
@@ -289,6 +1074,21 @@
           </mc:Fallback>
         </mc:AlternateContent>
       </w:r>
+    </w:p>
+    <w:p>
+      <w:pPr>
+        <w:ind w:left="360"/>
+      </w:pPr>
+    </w:p>
+    <w:p>
+      <w:pPr>
+        <w:ind w:left="360"/>
+      </w:pPr>
+    </w:p>
+    <w:p>
+      <w:pPr>
+        <w:ind w:left="360"/>
+      </w:pPr>
       <w:r>
         <w:rPr>
           <w:noProof/>
@@ -296,694 +1096,7 @@
         <mc:AlternateContent>
           <mc:Choice Requires="wpg">
             <w:drawing>
-              <wp:anchor distT="0" distB="0" distL="114300" distR="114300" simplePos="0" relativeHeight="251671552" behindDoc="0" locked="0" layoutInCell="1" allowOverlap="1" wp14:anchorId="07E51B26" wp14:editId="7B4F3613">
-                <wp:simplePos x="0" y="0"/>
-                <wp:positionH relativeFrom="column">
-                  <wp:posOffset>-484505</wp:posOffset>
-                </wp:positionH>
-                <wp:positionV relativeFrom="paragraph">
-                  <wp:posOffset>111760</wp:posOffset>
-                </wp:positionV>
-                <wp:extent cx="3227705" cy="1943100"/>
-                <wp:effectExtent l="0" t="50800" r="99695" b="88900"/>
-                <wp:wrapThrough wrapText="bothSides">
-                  <wp:wrapPolygon edited="0">
-                    <wp:start x="5949" y="-565"/>
-                    <wp:lineTo x="5609" y="0"/>
-                    <wp:lineTo x="5779" y="4518"/>
-                    <wp:lineTo x="2210" y="6212"/>
-                    <wp:lineTo x="1700" y="9318"/>
-                    <wp:lineTo x="5609" y="13553"/>
-                    <wp:lineTo x="170" y="14118"/>
-                    <wp:lineTo x="170" y="18071"/>
-                    <wp:lineTo x="5779" y="22024"/>
-                    <wp:lineTo x="5949" y="22306"/>
-                    <wp:lineTo x="6629" y="22306"/>
-                    <wp:lineTo x="21927" y="20047"/>
-                    <wp:lineTo x="22097" y="18071"/>
-                    <wp:lineTo x="12578" y="18071"/>
-                    <wp:lineTo x="14108" y="13553"/>
-                    <wp:lineTo x="18188" y="10729"/>
-                    <wp:lineTo x="19208" y="9035"/>
-                    <wp:lineTo x="18528" y="9035"/>
-                    <wp:lineTo x="20737" y="7341"/>
-                    <wp:lineTo x="20397" y="4800"/>
-                    <wp:lineTo x="6799" y="4518"/>
-                    <wp:lineTo x="6969" y="0"/>
-                    <wp:lineTo x="6629" y="-565"/>
-                    <wp:lineTo x="5949" y="-565"/>
-                  </wp:wrapPolygon>
-                </wp:wrapThrough>
-                <wp:docPr id="16" name="Group 16"/>
-                <wp:cNvGraphicFramePr/>
-                <a:graphic xmlns:a="http://schemas.openxmlformats.org/drawingml/2006/main">
-                  <a:graphicData uri="http://schemas.microsoft.com/office/word/2010/wordprocessingGroup">
-                    <wpg:wgp>
-                      <wpg:cNvGrpSpPr/>
-                      <wpg:grpSpPr>
-                        <a:xfrm>
-                          <a:off x="0" y="0"/>
-                          <a:ext cx="3227705" cy="1943100"/>
-                          <a:chOff x="0" y="0"/>
-                          <a:chExt cx="3227705" cy="1943100"/>
-                        </a:xfrm>
-                      </wpg:grpSpPr>
-                      <wpg:grpSp>
-                        <wpg:cNvPr id="10" name="Group 10"/>
-                        <wpg:cNvGrpSpPr/>
-                        <wpg:grpSpPr>
-                          <a:xfrm>
-                            <a:off x="827405" y="0"/>
-                            <a:ext cx="2400300" cy="1943100"/>
-                            <a:chOff x="0" y="0"/>
-                            <a:chExt cx="2400300" cy="1943100"/>
-                          </a:xfrm>
-                        </wpg:grpSpPr>
-                        <wps:wsp>
-                          <wps:cNvPr id="1" name="Straight Connector 1"/>
-                          <wps:cNvCnPr/>
-                          <wps:spPr>
-                            <a:xfrm>
-                              <a:off x="0" y="1828800"/>
-                              <a:ext cx="2400300" cy="0"/>
-                            </a:xfrm>
-                            <a:prstGeom prst="line">
-                              <a:avLst/>
-                            </a:prstGeom>
-                            <a:ln>
-                              <a:headEnd type="none"/>
-                              <a:tailEnd type="arrow"/>
-                            </a:ln>
-                          </wps:spPr>
-                          <wps:style>
-                            <a:lnRef idx="2">
-                              <a:schemeClr val="accent1"/>
-                            </a:lnRef>
-                            <a:fillRef idx="0">
-                              <a:schemeClr val="accent1"/>
-                            </a:fillRef>
-                            <a:effectRef idx="1">
-                              <a:schemeClr val="accent1"/>
-                            </a:effectRef>
-                            <a:fontRef idx="minor">
-                              <a:schemeClr val="tx1"/>
-                            </a:fontRef>
-                          </wps:style>
-                          <wps:bodyPr/>
-                        </wps:wsp>
-                        <wps:wsp>
-                          <wps:cNvPr id="2" name="Straight Connector 2"/>
-                          <wps:cNvCnPr/>
-                          <wps:spPr>
-                            <a:xfrm rot="5400000">
-                              <a:off x="-857250" y="971550"/>
-                              <a:ext cx="1943100" cy="0"/>
-                            </a:xfrm>
-                            <a:prstGeom prst="line">
-                              <a:avLst/>
-                            </a:prstGeom>
-                            <a:ln>
-                              <a:headEnd type="arrow"/>
-                              <a:tailEnd type="none"/>
-                            </a:ln>
-                          </wps:spPr>
-                          <wps:style>
-                            <a:lnRef idx="2">
-                              <a:schemeClr val="accent1"/>
-                            </a:lnRef>
-                            <a:fillRef idx="0">
-                              <a:schemeClr val="accent1"/>
-                            </a:fillRef>
-                            <a:effectRef idx="1">
-                              <a:schemeClr val="accent1"/>
-                            </a:effectRef>
-                            <a:fontRef idx="minor">
-                              <a:schemeClr val="tx1"/>
-                            </a:fontRef>
-                          </wps:style>
-                          <wps:bodyPr/>
-                        </wps:wsp>
-                      </wpg:grpSp>
-                      <wpg:grpSp>
-                        <wpg:cNvPr id="9" name="Group 9"/>
-                        <wpg:cNvGrpSpPr/>
-                        <wpg:grpSpPr>
-                          <a:xfrm>
-                            <a:off x="1191260" y="800100"/>
-                            <a:ext cx="1600200" cy="800100"/>
-                            <a:chOff x="0" y="0"/>
-                            <a:chExt cx="1600200" cy="800100"/>
-                          </a:xfrm>
-                        </wpg:grpSpPr>
-                        <wps:wsp>
-                          <wps:cNvPr id="3" name="Multiply 3"/>
-                          <wps:cNvSpPr/>
-                          <wps:spPr>
-                            <a:xfrm>
-                              <a:off x="914400" y="0"/>
-                              <a:ext cx="228600" cy="228600"/>
-                            </a:xfrm>
-                            <a:prstGeom prst="mathMultiply">
-                              <a:avLst/>
-                            </a:prstGeom>
-                            <a:solidFill>
-                              <a:srgbClr val="FF0000"/>
-                            </a:solidFill>
-                            <a:ln>
-                              <a:solidFill>
-                                <a:srgbClr val="FF0000"/>
-                              </a:solidFill>
-                            </a:ln>
-                          </wps:spPr>
-                          <wps:style>
-                            <a:lnRef idx="1">
-                              <a:schemeClr val="accent1"/>
-                            </a:lnRef>
-                            <a:fillRef idx="3">
-                              <a:schemeClr val="accent1"/>
-                            </a:fillRef>
-                            <a:effectRef idx="2">
-                              <a:schemeClr val="accent1"/>
-                            </a:effectRef>
-                            <a:fontRef idx="minor">
-                              <a:schemeClr val="lt1"/>
-                            </a:fontRef>
-                          </wps:style>
-                          <wps:bodyPr rot="0" spcFirstLastPara="0" vertOverflow="overflow" horzOverflow="overflow" vert="horz" wrap="square" lIns="91440" tIns="45720" rIns="91440" bIns="45720" numCol="1" spcCol="0" rtlCol="0" fromWordArt="0" anchor="ctr" anchorCtr="0" forceAA="0" compatLnSpc="1">
-                            <a:prstTxWarp prst="textNoShape">
-                              <a:avLst/>
-                            </a:prstTxWarp>
-                            <a:noAutofit/>
-                          </wps:bodyPr>
-                        </wps:wsp>
-                        <wps:wsp>
-                          <wps:cNvPr id="4" name="Multiply 4"/>
-                          <wps:cNvSpPr/>
-                          <wps:spPr>
-                            <a:xfrm>
-                              <a:off x="1143000" y="0"/>
-                              <a:ext cx="228600" cy="228600"/>
-                            </a:xfrm>
-                            <a:prstGeom prst="mathMultiply">
-                              <a:avLst/>
-                            </a:prstGeom>
-                            <a:solidFill>
-                              <a:srgbClr val="FF0000"/>
-                            </a:solidFill>
-                            <a:ln>
-                              <a:solidFill>
-                                <a:srgbClr val="FF0000"/>
-                              </a:solidFill>
-                            </a:ln>
-                          </wps:spPr>
-                          <wps:style>
-                            <a:lnRef idx="1">
-                              <a:schemeClr val="accent1"/>
-                            </a:lnRef>
-                            <a:fillRef idx="3">
-                              <a:schemeClr val="accent1"/>
-                            </a:fillRef>
-                            <a:effectRef idx="2">
-                              <a:schemeClr val="accent1"/>
-                            </a:effectRef>
-                            <a:fontRef idx="minor">
-                              <a:schemeClr val="lt1"/>
-                            </a:fontRef>
-                          </wps:style>
-                          <wps:bodyPr rot="0" spcFirstLastPara="0" vertOverflow="overflow" horzOverflow="overflow" vert="horz" wrap="square" lIns="91440" tIns="45720" rIns="91440" bIns="45720" numCol="1" spcCol="0" rtlCol="0" fromWordArt="0" anchor="ctr" anchorCtr="0" forceAA="0" compatLnSpc="1">
-                            <a:prstTxWarp prst="textNoShape">
-                              <a:avLst/>
-                            </a:prstTxWarp>
-                            <a:noAutofit/>
-                          </wps:bodyPr>
-                        </wps:wsp>
-                        <wps:wsp>
-                          <wps:cNvPr id="5" name="Multiply 5"/>
-                          <wps:cNvSpPr/>
-                          <wps:spPr>
-                            <a:xfrm>
-                              <a:off x="1371600" y="0"/>
-                              <a:ext cx="228600" cy="228600"/>
-                            </a:xfrm>
-                            <a:prstGeom prst="mathMultiply">
-                              <a:avLst/>
-                            </a:prstGeom>
-                            <a:solidFill>
-                              <a:srgbClr val="FF0000"/>
-                            </a:solidFill>
-                            <a:ln>
-                              <a:solidFill>
-                                <a:srgbClr val="FF0000"/>
-                              </a:solidFill>
-                            </a:ln>
-                          </wps:spPr>
-                          <wps:style>
-                            <a:lnRef idx="1">
-                              <a:schemeClr val="accent1"/>
-                            </a:lnRef>
-                            <a:fillRef idx="3">
-                              <a:schemeClr val="accent1"/>
-                            </a:fillRef>
-                            <a:effectRef idx="2">
-                              <a:schemeClr val="accent1"/>
-                            </a:effectRef>
-                            <a:fontRef idx="minor">
-                              <a:schemeClr val="lt1"/>
-                            </a:fontRef>
-                          </wps:style>
-                          <wps:bodyPr rot="0" spcFirstLastPara="0" vertOverflow="overflow" horzOverflow="overflow" vert="horz" wrap="square" lIns="91440" tIns="45720" rIns="91440" bIns="45720" numCol="1" spcCol="0" rtlCol="0" fromWordArt="0" anchor="ctr" anchorCtr="0" forceAA="0" compatLnSpc="1">
-                            <a:prstTxWarp prst="textNoShape">
-                              <a:avLst/>
-                            </a:prstTxWarp>
-                            <a:noAutofit/>
-                          </wps:bodyPr>
-                        </wps:wsp>
-                        <wps:wsp>
-                          <wps:cNvPr id="6" name="Multiply 6"/>
-                          <wps:cNvSpPr/>
-                          <wps:spPr>
-                            <a:xfrm>
-                              <a:off x="0" y="571500"/>
-                              <a:ext cx="228600" cy="228600"/>
-                            </a:xfrm>
-                            <a:prstGeom prst="mathMultiply">
-                              <a:avLst/>
-                            </a:prstGeom>
-                            <a:solidFill>
-                              <a:srgbClr val="FF0000"/>
-                            </a:solidFill>
-                            <a:ln>
-                              <a:solidFill>
-                                <a:srgbClr val="FF0000"/>
-                              </a:solidFill>
-                            </a:ln>
-                          </wps:spPr>
-                          <wps:style>
-                            <a:lnRef idx="1">
-                              <a:schemeClr val="accent1"/>
-                            </a:lnRef>
-                            <a:fillRef idx="3">
-                              <a:schemeClr val="accent1"/>
-                            </a:fillRef>
-                            <a:effectRef idx="2">
-                              <a:schemeClr val="accent1"/>
-                            </a:effectRef>
-                            <a:fontRef idx="minor">
-                              <a:schemeClr val="lt1"/>
-                            </a:fontRef>
-                          </wps:style>
-                          <wps:bodyPr rot="0" spcFirstLastPara="0" vertOverflow="overflow" horzOverflow="overflow" vert="horz" wrap="square" lIns="91440" tIns="45720" rIns="91440" bIns="45720" numCol="1" spcCol="0" rtlCol="0" fromWordArt="0" anchor="ctr" anchorCtr="0" forceAA="0" compatLnSpc="1">
-                            <a:prstTxWarp prst="textNoShape">
-                              <a:avLst/>
-                            </a:prstTxWarp>
-                            <a:noAutofit/>
-                          </wps:bodyPr>
-                        </wps:wsp>
-                        <wps:wsp>
-                          <wps:cNvPr id="7" name="Multiply 7"/>
-                          <wps:cNvSpPr/>
-                          <wps:spPr>
-                            <a:xfrm>
-                              <a:off x="228600" y="571500"/>
-                              <a:ext cx="228600" cy="228600"/>
-                            </a:xfrm>
-                            <a:prstGeom prst="mathMultiply">
-                              <a:avLst/>
-                            </a:prstGeom>
-                            <a:solidFill>
-                              <a:srgbClr val="FF0000"/>
-                            </a:solidFill>
-                            <a:ln>
-                              <a:solidFill>
-                                <a:srgbClr val="FF0000"/>
-                              </a:solidFill>
-                            </a:ln>
-                          </wps:spPr>
-                          <wps:style>
-                            <a:lnRef idx="1">
-                              <a:schemeClr val="accent1"/>
-                            </a:lnRef>
-                            <a:fillRef idx="3">
-                              <a:schemeClr val="accent1"/>
-                            </a:fillRef>
-                            <a:effectRef idx="2">
-                              <a:schemeClr val="accent1"/>
-                            </a:effectRef>
-                            <a:fontRef idx="minor">
-                              <a:schemeClr val="lt1"/>
-                            </a:fontRef>
-                          </wps:style>
-                          <wps:bodyPr rot="0" spcFirstLastPara="0" vertOverflow="overflow" horzOverflow="overflow" vert="horz" wrap="square" lIns="91440" tIns="45720" rIns="91440" bIns="45720" numCol="1" spcCol="0" rtlCol="0" fromWordArt="0" anchor="ctr" anchorCtr="0" forceAA="0" compatLnSpc="1">
-                            <a:prstTxWarp prst="textNoShape">
-                              <a:avLst/>
-                            </a:prstTxWarp>
-                            <a:noAutofit/>
-                          </wps:bodyPr>
-                        </wps:wsp>
-                        <wps:wsp>
-                          <wps:cNvPr id="8" name="Multiply 8"/>
-                          <wps:cNvSpPr/>
-                          <wps:spPr>
-                            <a:xfrm>
-                              <a:off x="457200" y="571500"/>
-                              <a:ext cx="228600" cy="228600"/>
-                            </a:xfrm>
-                            <a:prstGeom prst="mathMultiply">
-                              <a:avLst/>
-                            </a:prstGeom>
-                            <a:solidFill>
-                              <a:srgbClr val="FF0000"/>
-                            </a:solidFill>
-                            <a:ln>
-                              <a:solidFill>
-                                <a:srgbClr val="FF0000"/>
-                              </a:solidFill>
-                            </a:ln>
-                          </wps:spPr>
-                          <wps:style>
-                            <a:lnRef idx="1">
-                              <a:schemeClr val="accent1"/>
-                            </a:lnRef>
-                            <a:fillRef idx="3">
-                              <a:schemeClr val="accent1"/>
-                            </a:fillRef>
-                            <a:effectRef idx="2">
-                              <a:schemeClr val="accent1"/>
-                            </a:effectRef>
-                            <a:fontRef idx="minor">
-                              <a:schemeClr val="lt1"/>
-                            </a:fontRef>
-                          </wps:style>
-                          <wps:bodyPr rot="0" spcFirstLastPara="0" vertOverflow="overflow" horzOverflow="overflow" vert="horz" wrap="square" lIns="91440" tIns="45720" rIns="91440" bIns="45720" numCol="1" spcCol="0" rtlCol="0" fromWordArt="0" anchor="ctr" anchorCtr="0" forceAA="0" compatLnSpc="1">
-                            <a:prstTxWarp prst="textNoShape">
-                              <a:avLst/>
-                            </a:prstTxWarp>
-                            <a:noAutofit/>
-                          </wps:bodyPr>
-                        </wps:wsp>
-                      </wpg:grpSp>
-                      <wps:wsp>
-                        <wps:cNvPr id="11" name="Straight Connector 11"/>
-                        <wps:cNvCnPr/>
-                        <wps:spPr>
-                          <a:xfrm>
-                            <a:off x="848360" y="914400"/>
-                            <a:ext cx="228600" cy="0"/>
-                          </a:xfrm>
-                          <a:prstGeom prst="line">
-                            <a:avLst/>
-                          </a:prstGeom>
-                        </wps:spPr>
-                        <wps:style>
-                          <a:lnRef idx="2">
-                            <a:schemeClr val="accent1"/>
-                          </a:lnRef>
-                          <a:fillRef idx="0">
-                            <a:schemeClr val="accent1"/>
-                          </a:fillRef>
-                          <a:effectRef idx="1">
-                            <a:schemeClr val="accent1"/>
-                          </a:effectRef>
-                          <a:fontRef idx="minor">
-                            <a:schemeClr val="tx1"/>
-                          </a:fontRef>
-                        </wps:style>
-                        <wps:bodyPr/>
-                      </wps:wsp>
-                      <wps:wsp>
-                        <wps:cNvPr id="12" name="Straight Connector 12"/>
-                        <wps:cNvCnPr/>
-                        <wps:spPr>
-                          <a:xfrm>
-                            <a:off x="827405" y="1485900"/>
-                            <a:ext cx="228600" cy="0"/>
-                          </a:xfrm>
-                          <a:prstGeom prst="line">
-                            <a:avLst/>
-                          </a:prstGeom>
-                        </wps:spPr>
-                        <wps:style>
-                          <a:lnRef idx="2">
-                            <a:schemeClr val="accent1"/>
-                          </a:lnRef>
-                          <a:fillRef idx="0">
-                            <a:schemeClr val="accent1"/>
-                          </a:fillRef>
-                          <a:effectRef idx="1">
-                            <a:schemeClr val="accent1"/>
-                          </a:effectRef>
-                          <a:fontRef idx="minor">
-                            <a:schemeClr val="tx1"/>
-                          </a:fontRef>
-                        </wps:style>
-                        <wps:bodyPr/>
-                      </wps:wsp>
-                      <wps:wsp>
-                        <wps:cNvPr id="13" name="Text Box 13"/>
-                        <wps:cNvSpPr txBox="1"/>
-                        <wps:spPr>
-                          <a:xfrm>
-                            <a:off x="238125" y="685800"/>
-                            <a:ext cx="589280" cy="342900"/>
-                          </a:xfrm>
-                          <a:prstGeom prst="rect">
-                            <a:avLst/>
-                          </a:prstGeom>
-                          <a:noFill/>
-                          <a:ln>
-                            <a:noFill/>
-                          </a:ln>
-                          <a:effectLst/>
-                          <a:extLst>
-                            <a:ext uri="{C572A759-6A51-4108-AA02-DFA0A04FC94B}">
-                              <ma14:wrappingTextBoxFlag xmlns:ma14="http://schemas.microsoft.com/office/mac/drawingml/2011/main"/>
-                            </a:ext>
-                          </a:extLst>
-                        </wps:spPr>
-                        <wps:style>
-                          <a:lnRef idx="0">
-                            <a:schemeClr val="accent1"/>
-                          </a:lnRef>
-                          <a:fillRef idx="0">
-                            <a:schemeClr val="accent1"/>
-                          </a:fillRef>
-                          <a:effectRef idx="0">
-                            <a:schemeClr val="accent1"/>
-                          </a:effectRef>
-                          <a:fontRef idx="minor">
-                            <a:schemeClr val="dk1"/>
-                          </a:fontRef>
-                        </wps:style>
-                        <wps:txbx>
-                          <w:txbxContent>
-                            <w:p>
-                              <w:r>
-                                <w:t>Rich 1</w:t>
-                              </w:r>
-                            </w:p>
-                          </w:txbxContent>
-                        </wps:txbx>
-                        <wps:bodyPr rot="0" spcFirstLastPara="0" vertOverflow="overflow" horzOverflow="overflow" vert="horz" wrap="none" lIns="91440" tIns="45720" rIns="91440" bIns="45720" numCol="1" spcCol="0" rtlCol="0" fromWordArt="0" anchor="t" anchorCtr="0" forceAA="0" compatLnSpc="1">
-                          <a:prstTxWarp prst="textNoShape">
-                            <a:avLst/>
-                          </a:prstTxWarp>
-                          <a:noAutofit/>
-                        </wps:bodyPr>
-                      </wps:wsp>
-                      <wps:wsp>
-                        <wps:cNvPr id="14" name="Text Box 14"/>
-                        <wps:cNvSpPr txBox="1"/>
-                        <wps:spPr>
-                          <a:xfrm>
-                            <a:off x="0" y="1371600"/>
-                            <a:ext cx="827405" cy="342900"/>
-                          </a:xfrm>
-                          <a:prstGeom prst="rect">
-                            <a:avLst/>
-                          </a:prstGeom>
-                          <a:noFill/>
-                          <a:ln>
-                            <a:noFill/>
-                          </a:ln>
-                          <a:effectLst/>
-                          <a:extLst>
-                            <a:ext uri="{C572A759-6A51-4108-AA02-DFA0A04FC94B}">
-                              <ma14:wrappingTextBoxFlag xmlns:ma14="http://schemas.microsoft.com/office/mac/drawingml/2011/main"/>
-                            </a:ext>
-                          </a:extLst>
-                        </wps:spPr>
-                        <wps:style>
-                          <a:lnRef idx="0">
-                            <a:schemeClr val="accent1"/>
-                          </a:lnRef>
-                          <a:fillRef idx="0">
-                            <a:schemeClr val="accent1"/>
-                          </a:fillRef>
-                          <a:effectRef idx="0">
-                            <a:schemeClr val="accent1"/>
-                          </a:effectRef>
-                          <a:fontRef idx="minor">
-                            <a:schemeClr val="dk1"/>
-                          </a:fontRef>
-                        </wps:style>
-                        <wps:txbx>
-                          <w:txbxContent>
-                            <w:p>
-                              <w:r>
-                                <w:t>Not rich 0</w:t>
-                              </w:r>
-                            </w:p>
-                          </w:txbxContent>
-                        </wps:txbx>
-                        <wps:bodyPr rot="0" spcFirstLastPara="0" vertOverflow="overflow" horzOverflow="overflow" vert="horz" wrap="none" lIns="91440" tIns="45720" rIns="91440" bIns="45720" numCol="1" spcCol="0" rtlCol="0" fromWordArt="0" anchor="t" anchorCtr="0" forceAA="0" compatLnSpc="1">
-                          <a:prstTxWarp prst="textNoShape">
-                            <a:avLst/>
-                          </a:prstTxWarp>
-                          <a:noAutofit/>
-                        </wps:bodyPr>
-                      </wps:wsp>
-                      <wps:wsp>
-                        <wps:cNvPr id="15" name="Straight Connector 15"/>
-                        <wps:cNvCnPr/>
-                        <wps:spPr>
-                          <a:xfrm flipV="1">
-                            <a:off x="941705" y="571500"/>
-                            <a:ext cx="2057400" cy="1257300"/>
-                          </a:xfrm>
-                          <a:prstGeom prst="line">
-                            <a:avLst/>
-                          </a:prstGeom>
-                          <a:ln>
-                            <a:solidFill>
-                              <a:srgbClr val="FFFF00"/>
-                            </a:solidFill>
-                          </a:ln>
-                        </wps:spPr>
-                        <wps:style>
-                          <a:lnRef idx="2">
-                            <a:schemeClr val="accent1"/>
-                          </a:lnRef>
-                          <a:fillRef idx="0">
-                            <a:schemeClr val="accent1"/>
-                          </a:fillRef>
-                          <a:effectRef idx="1">
-                            <a:schemeClr val="accent1"/>
-                          </a:effectRef>
-                          <a:fontRef idx="minor">
-                            <a:schemeClr val="tx1"/>
-                          </a:fontRef>
-                        </wps:style>
-                        <wps:bodyPr/>
-                      </wps:wsp>
-                    </wpg:wgp>
-                  </a:graphicData>
-                </a:graphic>
-              </wp:anchor>
-            </w:drawing>
-          </mc:Choice>
-          <mc:Fallback>
-            <w:pict>
-              <v:group id="Group 16" o:spid="_x0000_s1026" style="position:absolute;left:0;text-align:left;margin-left:-38.1pt;margin-top:8.8pt;width:254.15pt;height:153pt;z-index:251671552" coordsize="3227705,1943100" o:gfxdata="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">
-                <v:group id="Group 10" o:spid="_x0000_s1027" style="position:absolute;left:827405;width:2400300;height:1943100" coordsize="2400300,1943100" o:gfxdata="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">
-                  <v:line id="Straight Connector 1" o:spid="_x0000_s1028" style="position:absolute;visibility:visible;mso-wrap-style:square" from="0,1828800" to="2400300,1828800" o:connectortype="straight" o:gfxdata="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" strokecolor="#4f81bd [3204]" strokeweight="2pt">
-                    <v:stroke endarrow="open"/>
-                    <v:shadow on="t" opacity="24903f" mv:blur="40000f" origin=",.5" offset="0,20000emu"/>
-                  </v:line>
-                  <v:line id="Straight Connector 2" o:spid="_x0000_s1029" style="position:absolute;rotation:90;visibility:visible;mso-wrap-style:square" from="-857250,971550" to="1085850,971550" o:connectortype="straight" o:gfxdata="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" strokecolor="#4f81bd [3204]" strokeweight="2pt">
-                    <v:stroke startarrow="open"/>
-                    <v:shadow on="t" opacity="24903f" mv:blur="40000f" origin=",.5" offset="0,20000emu"/>
-                  </v:line>
-                </v:group>
-                <v:group id="Group 9" o:spid="_x0000_s1030" style="position:absolute;left:1191260;top:800100;width:1600200;height:800100" coordsize="1600200,800100" o:gfxdata="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">
-                  <v:shape id="Multiply 3" o:spid="_x0000_s1031" style="position:absolute;left:914400;width:228600;height:228600;visibility:visible;mso-wrap-style:square;v-text-anchor:middle" coordsize="228600,228600" o:gfxdata="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" path="m35895,73913l73913,35895,114300,76281,154687,35895,192705,73913,152319,114300,192705,154687,154687,192705,114300,152319,73913,192705,35895,154687,76281,114300,35895,73913xe" fillcolor="red" strokecolor="red">
-                    <v:shadow on="t" opacity="22937f" mv:blur="40000f" origin=",.5" offset="0,23000emu"/>
-                    <v:path arrowok="t" o:connecttype="custom" o:connectlocs="35895,73913;73913,35895;114300,76281;154687,35895;192705,73913;152319,114300;192705,154687;154687,192705;114300,152319;73913,192705;35895,154687;76281,114300;35895,73913" o:connectangles="0,0,0,0,0,0,0,0,0,0,0,0,0"/>
-                  </v:shape>
-                  <v:shape id="Multiply 4" o:spid="_x0000_s1032" style="position:absolute;left:1143000;width:228600;height:228600;visibility:visible;mso-wrap-style:square;v-text-anchor:middle" coordsize="228600,228600" o:gfxdata="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" path="m35895,73913l73913,35895,114300,76281,154687,35895,192705,73913,152319,114300,192705,154687,154687,192705,114300,152319,73913,192705,35895,154687,76281,114300,35895,73913xe" fillcolor="red" strokecolor="red">
-                    <v:shadow on="t" opacity="22937f" mv:blur="40000f" origin=",.5" offset="0,23000emu"/>
-                    <v:path arrowok="t" o:connecttype="custom" o:connectlocs="35895,73913;73913,35895;114300,76281;154687,35895;192705,73913;152319,114300;192705,154687;154687,192705;114300,152319;73913,192705;35895,154687;76281,114300;35895,73913" o:connectangles="0,0,0,0,0,0,0,0,0,0,0,0,0"/>
-                  </v:shape>
-                  <v:shape id="Multiply 5" o:spid="_x0000_s1033" style="position:absolute;left:1371600;width:228600;height:228600;visibility:visible;mso-wrap-style:square;v-text-anchor:middle" coordsize="228600,228600" o:gfxdata="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" path="m35895,73913l73913,35895,114300,76281,154687,35895,192705,73913,152319,114300,192705,154687,154687,192705,114300,152319,73913,192705,35895,154687,76281,114300,35895,73913xe" fillcolor="red" strokecolor="red">
-                    <v:shadow on="t" opacity="22937f" mv:blur="40000f" origin=",.5" offset="0,23000emu"/>
-                    <v:path arrowok="t" o:connecttype="custom" o:connectlocs="35895,73913;73913,35895;114300,76281;154687,35895;192705,73913;152319,114300;192705,154687;154687,192705;114300,152319;73913,192705;35895,154687;76281,114300;35895,73913" o:connectangles="0,0,0,0,0,0,0,0,0,0,0,0,0"/>
-                  </v:shape>
-                  <v:shape id="Multiply 6" o:spid="_x0000_s1034" style="position:absolute;top:571500;width:228600;height:228600;visibility:visible;mso-wrap-style:square;v-text-anchor:middle" coordsize="228600,228600" o:gfxdata="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" path="m35895,73913l73913,35895,114300,76281,154687,35895,192705,73913,152319,114300,192705,154687,154687,192705,114300,152319,73913,192705,35895,154687,76281,114300,35895,73913xe" fillcolor="red" strokecolor="red">
-                    <v:shadow on="t" opacity="22937f" mv:blur="40000f" origin=",.5" offset="0,23000emu"/>
-                    <v:path arrowok="t" o:connecttype="custom" o:connectlocs="35895,73913;73913,35895;114300,76281;154687,35895;192705,73913;152319,114300;192705,154687;154687,192705;114300,152319;73913,192705;35895,154687;76281,114300;35895,73913" o:connectangles="0,0,0,0,0,0,0,0,0,0,0,0,0"/>
-                  </v:shape>
-                  <v:shape id="Multiply 7" o:spid="_x0000_s1035" style="position:absolute;left:228600;top:571500;width:228600;height:228600;visibility:visible;mso-wrap-style:square;v-text-anchor:middle" coordsize="228600,228600" o:gfxdata="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" path="m35895,73913l73913,35895,114300,76281,154687,35895,192705,73913,152319,114300,192705,154687,154687,192705,114300,152319,73913,192705,35895,154687,76281,114300,35895,73913xe" fillcolor="red" strokecolor="red">
-                    <v:shadow on="t" opacity="22937f" mv:blur="40000f" origin=",.5" offset="0,23000emu"/>
-                    <v:path arrowok="t" o:connecttype="custom" o:connectlocs="35895,73913;73913,35895;114300,76281;154687,35895;192705,73913;152319,114300;192705,154687;154687,192705;114300,152319;73913,192705;35895,154687;76281,114300;35895,73913" o:connectangles="0,0,0,0,0,0,0,0,0,0,0,0,0"/>
-                  </v:shape>
-                  <v:shape id="Multiply 8" o:spid="_x0000_s1036" style="position:absolute;left:457200;top:571500;width:228600;height:228600;visibility:visible;mso-wrap-style:square;v-text-anchor:middle" coordsize="228600,228600" o:gfxdata="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" path="m35895,73913l73913,35895,114300,76281,154687,35895,192705,73913,152319,114300,192705,154687,154687,192705,114300,152319,73913,192705,35895,154687,76281,114300,35895,73913xe" fillcolor="red" strokecolor="red">
-                    <v:shadow on="t" opacity="22937f" mv:blur="40000f" origin=",.5" offset="0,23000emu"/>
-                    <v:path arrowok="t" o:connecttype="custom" o:connectlocs="35895,73913;73913,35895;114300,76281;154687,35895;192705,73913;152319,114300;192705,154687;154687,192705;114300,152319;73913,192705;35895,154687;76281,114300;35895,73913" o:connectangles="0,0,0,0,0,0,0,0,0,0,0,0,0"/>
-                  </v:shape>
-                </v:group>
-                <v:line id="Straight Connector 11" o:spid="_x0000_s1037" style="position:absolute;visibility:visible;mso-wrap-style:square" from="848360,914400" to="1076960,914400" o:connectortype="straight" o:gfxdata="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" strokecolor="#4f81bd [3204]" strokeweight="2pt">
-                  <v:shadow on="t" opacity="24903f" mv:blur="40000f" origin=",.5" offset="0,20000emu"/>
-                </v:line>
-                <v:line id="Straight Connector 12" o:spid="_x0000_s1038" style="position:absolute;visibility:visible;mso-wrap-style:square" from="827405,1485900" to="1056005,1485900" o:connectortype="straight" o:gfxdata="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" strokecolor="#4f81bd [3204]" strokeweight="2pt">
-                  <v:shadow on="t" opacity="24903f" mv:blur="40000f" origin=",.5" offset="0,20000emu"/>
-                </v:line>
-                <v:shapetype id="_x0000_t202" coordsize="21600,21600" o:spt="202" path="m0,0l0,21600,21600,21600,21600,0xe">
-                  <v:stroke joinstyle="miter"/>
-                  <v:path gradientshapeok="t" o:connecttype="rect"/>
-                </v:shapetype>
-                <v:shape id="Text Box 13" o:spid="_x0000_s1039" type="#_x0000_t202" style="position:absolute;left:238125;top:685800;width:589280;height:342900;visibility:visible;mso-wrap-style:none;v-text-anchor:top" o:gfxdata="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" filled="f" stroked="f">
-                  <v:textbox>
-                    <w:txbxContent>
-                      <w:p>
-                        <w:r>
-                          <w:t>Rich 1</w:t>
-                        </w:r>
-                      </w:p>
-                    </w:txbxContent>
-                  </v:textbox>
-                </v:shape>
-                <v:shape id="Text Box 14" o:spid="_x0000_s1040" type="#_x0000_t202" style="position:absolute;top:1371600;width:827405;height:342900;visibility:visible;mso-wrap-style:none;v-text-anchor:top" o:gfxdata="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" filled="f" stroked="f">
-                  <v:textbox>
-                    <w:txbxContent>
-                      <w:p>
-                        <w:r>
-                          <w:t>Not rich 0</w:t>
-                        </w:r>
-                      </w:p>
-                    </w:txbxContent>
-                  </v:textbox>
-                </v:shape>
-                <v:line id="Straight Connector 15" o:spid="_x0000_s1041" style="position:absolute;flip:y;visibility:visible;mso-wrap-style:square" from="941705,571500" to="2999105,1828800" o:connectortype="straight" o:gfxdata="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" strokecolor="yellow" strokeweight="2pt">
-                  <v:shadow on="t" opacity="24903f" mv:blur="40000f" origin=",.5" offset="0,20000emu"/>
-                </v:line>
-                <w10:wrap type="through"/>
-              </v:group>
-            </w:pict>
-          </mc:Fallback>
-        </mc:AlternateContent>
-      </w:r>
-    </w:p>
-    <w:p>
-      <w:pPr>
-        <w:ind w:left="360"/>
-      </w:pPr>
-    </w:p>
-    <w:p>
-      <w:pPr>
-        <w:ind w:left="360"/>
-      </w:pPr>
-    </w:p>
-    <w:p>
-      <w:pPr>
-        <w:ind w:left="360"/>
-      </w:pPr>
-      <w:r>
-        <w:rPr>
-          <w:noProof/>
-        </w:rPr>
-        <mc:AlternateContent>
-          <mc:Choice Requires="wpg">
-            <w:drawing>
-              <wp:anchor distT="0" distB="0" distL="114300" distR="114300" simplePos="0" relativeHeight="251674624" behindDoc="0" locked="0" layoutInCell="1" allowOverlap="1" wp14:anchorId="72736FB0" wp14:editId="51909851">
+              <wp:anchor distT="0" distB="0" distL="114300" distR="114300" simplePos="0" relativeHeight="251674624" behindDoc="0" locked="0" layoutInCell="1" allowOverlap="1" wp14:anchorId="053A41CE" wp14:editId="26FB225A">
                 <wp:simplePos x="0" y="0"/>
                 <wp:positionH relativeFrom="column">
                   <wp:posOffset>876300</wp:posOffset>
@@ -1315,7 +1428,7 @@
         <mc:AlternateContent>
           <mc:Choice Requires="wps">
             <w:drawing>
-              <wp:anchor distT="0" distB="0" distL="114300" distR="114300" simplePos="0" relativeHeight="251675648" behindDoc="0" locked="0" layoutInCell="1" allowOverlap="1" wp14:anchorId="33302C20" wp14:editId="5A199327">
+              <wp:anchor distT="0" distB="0" distL="114300" distR="114300" simplePos="0" relativeHeight="251675648" behindDoc="0" locked="0" layoutInCell="1" allowOverlap="1" wp14:anchorId="0B61981C" wp14:editId="3A15339A">
                 <wp:simplePos x="0" y="0"/>
                 <wp:positionH relativeFrom="column">
                   <wp:posOffset>533400</wp:posOffset>
@@ -1389,7 +1502,7 @@
         <mc:AlternateContent>
           <mc:Choice Requires="wps">
             <w:drawing>
-              <wp:anchor distT="0" distB="0" distL="114300" distR="114300" simplePos="0" relativeHeight="251677696" behindDoc="0" locked="0" layoutInCell="1" allowOverlap="1" wp14:anchorId="222F1C9B" wp14:editId="04692D32">
+              <wp:anchor distT="0" distB="0" distL="114300" distR="114300" simplePos="0" relativeHeight="251677696" behindDoc="0" locked="0" layoutInCell="1" allowOverlap="1" wp14:anchorId="5A697515" wp14:editId="1ABD942D">
                 <wp:simplePos x="0" y="0"/>
                 <wp:positionH relativeFrom="column">
                   <wp:posOffset>-76835</wp:posOffset>
@@ -1470,7 +1583,7 @@
           </mc:Choice>
           <mc:Fallback>
             <w:pict>
-              <v:shape id="Text Box 30" o:spid="_x0000_s1042" type="#_x0000_t202" style="position:absolute;left:0;text-align:left;margin-left:-6pt;margin-top:20.6pt;width:46.4pt;height:27pt;z-index:251677696;visibility:visible;mso-wrap-style:none;mso-wrap-distance-left:9pt;mso-wrap-distance-top:0;mso-wrap-distance-right:9pt;mso-wrap-distance-bottom:0;mso-position-horizontal:absolute;mso-position-horizontal-relative:text;mso-position-vertical:absolute;mso-position-vertical-relative:text;v-text-anchor:top" o:gfxdata="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" filled="f" stroked="f">
+              <v:shape id="Text Box 30" o:spid="_x0000_s1045" type="#_x0000_t202" style="position:absolute;left:0;text-align:left;margin-left:-6pt;margin-top:20.6pt;width:46.4pt;height:27pt;z-index:251677696;visibility:visible;mso-wrap-style:none;mso-wrap-distance-left:9pt;mso-wrap-distance-top:0;mso-wrap-distance-right:9pt;mso-wrap-distance-bottom:0;mso-position-horizontal:absolute;mso-position-horizontal-relative:text;mso-position-vertical:absolute;mso-position-vertical-relative:text;v-text-anchor:top" o:gfxdata="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" filled="f" stroked="f">
                 <v:textbox>
                   <w:txbxContent>
                     <w:p>
@@ -1498,7 +1611,7 @@
         <mc:AlternateContent>
           <mc:Choice Requires="wps">
             <w:drawing>
-              <wp:anchor distT="0" distB="0" distL="114300" distR="114300" simplePos="0" relativeHeight="251687936" behindDoc="0" locked="0" layoutInCell="1" allowOverlap="1" wp14:anchorId="1683B5DF" wp14:editId="55E4ED93">
+              <wp:anchor distT="0" distB="0" distL="114300" distR="114300" simplePos="0" relativeHeight="251687936" behindDoc="0" locked="0" layoutInCell="1" allowOverlap="1" wp14:anchorId="75EA4B40" wp14:editId="3855CC56">
                 <wp:simplePos x="0" y="0"/>
                 <wp:positionH relativeFrom="column">
                   <wp:posOffset>2284095</wp:posOffset>
@@ -1588,7 +1701,7 @@
         <mc:AlternateContent>
           <mc:Choice Requires="wps">
             <w:drawing>
-              <wp:anchor distT="0" distB="0" distL="114300" distR="114300" simplePos="0" relativeHeight="251679744" behindDoc="0" locked="0" layoutInCell="1" allowOverlap="1" wp14:anchorId="55C31179" wp14:editId="378222F4">
+              <wp:anchor distT="0" distB="0" distL="114300" distR="114300" simplePos="0" relativeHeight="251679744" behindDoc="0" locked="0" layoutInCell="1" allowOverlap="1" wp14:anchorId="4E8CE345" wp14:editId="0DF7BAB7">
                 <wp:simplePos x="0" y="0"/>
                 <wp:positionH relativeFrom="column">
                   <wp:posOffset>-203200</wp:posOffset>
@@ -1683,7 +1796,7 @@
         <mc:AlternateContent>
           <mc:Choice Requires="wps">
             <w:drawing>
-              <wp:anchor distT="0" distB="0" distL="114300" distR="114300" simplePos="0" relativeHeight="251676672" behindDoc="0" locked="0" layoutInCell="1" allowOverlap="1" wp14:anchorId="550110BA" wp14:editId="24EB8703">
+              <wp:anchor distT="0" distB="0" distL="114300" distR="114300" simplePos="0" relativeHeight="251676672" behindDoc="0" locked="0" layoutInCell="1" allowOverlap="1" wp14:anchorId="73C2C07D" wp14:editId="115F7C97">
                 <wp:simplePos x="0" y="0"/>
                 <wp:positionH relativeFrom="column">
                   <wp:posOffset>875665</wp:posOffset>
@@ -1757,7 +1870,7 @@
         <mc:AlternateContent>
           <mc:Choice Requires="wps">
             <w:drawing>
-              <wp:anchor distT="0" distB="0" distL="114300" distR="114300" simplePos="0" relativeHeight="251678720" behindDoc="0" locked="0" layoutInCell="1" allowOverlap="1" wp14:anchorId="7AA756F4" wp14:editId="00BFB8D1">
+              <wp:anchor distT="0" distB="0" distL="114300" distR="114300" simplePos="0" relativeHeight="251678720" behindDoc="0" locked="0" layoutInCell="1" allowOverlap="1" wp14:anchorId="173B6607" wp14:editId="5CC5E4B8">
                 <wp:simplePos x="0" y="0"/>
                 <wp:positionH relativeFrom="column">
                   <wp:posOffset>48260</wp:posOffset>
@@ -1838,7 +1951,7 @@
           </mc:Choice>
           <mc:Fallback>
             <w:pict>
-              <v:shape id="Text Box 31" o:spid="_x0000_s1043" type="#_x0000_t202" style="position:absolute;left:0;text-align:left;margin-left:3.8pt;margin-top:46.45pt;width:65.15pt;height:27pt;z-index:251678720;visibility:visible;mso-wrap-style:none;mso-wrap-distance-left:9pt;mso-wrap-distance-top:0;mso-wrap-distance-right:9pt;mso-wrap-distance-bottom:0;mso-position-horizontal:absolute;mso-position-horizontal-relative:text;mso-position-vertical:absolute;mso-position-vertical-relative:text;v-text-anchor:top" o:gfxdata="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" filled="f" stroked="f">
+              <v:shape id="Text Box 31" o:spid="_x0000_s1046" type="#_x0000_t202" style="position:absolute;left:0;text-align:left;margin-left:3.8pt;margin-top:46.45pt;width:65.15pt;height:27pt;z-index:251678720;visibility:visible;mso-wrap-style:none;mso-wrap-distance-left:9pt;mso-wrap-distance-top:0;mso-wrap-distance-right:9pt;mso-wrap-distance-bottom:0;mso-position-horizontal:absolute;mso-position-horizontal-relative:text;mso-position-vertical:absolute;mso-position-vertical-relative:text;v-text-anchor:top" o:gfxdata="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" filled="f" stroked="f">
                 <v:textbox>
                   <w:txbxContent>
                     <w:p>
@@ -1859,16 +1972,6 @@
       <w:pPr>
         <w:ind w:left="360"/>
       </w:pPr>
-    </w:p>
-    <w:p>
-      <w:pPr>
-        <w:ind w:left="360"/>
-      </w:pPr>
-    </w:p>
-    <w:p>
-      <w:pPr>
-        <w:ind w:left="360"/>
-      </w:pPr>
       <w:r>
         <w:rPr>
           <w:noProof/>
@@ -1876,7 +1979,185 @@
         <mc:AlternateContent>
           <mc:Choice Requires="wps">
             <w:drawing>
-              <wp:anchor distT="0" distB="0" distL="114300" distR="114300" simplePos="0" relativeHeight="251685888" behindDoc="0" locked="0" layoutInCell="1" allowOverlap="1" wp14:anchorId="664E86D2" wp14:editId="6D97230B">
+              <wp:anchor distT="0" distB="0" distL="114300" distR="114300" simplePos="0" relativeHeight="251695104" behindDoc="0" locked="0" layoutInCell="1" allowOverlap="1" wp14:anchorId="2EE4604E" wp14:editId="0A4F54AD">
+                <wp:simplePos x="0" y="0"/>
+                <wp:positionH relativeFrom="column">
+                  <wp:posOffset>564515</wp:posOffset>
+                </wp:positionH>
+                <wp:positionV relativeFrom="paragraph">
+                  <wp:posOffset>4445</wp:posOffset>
+                </wp:positionV>
+                <wp:extent cx="1162685" cy="342900"/>
+                <wp:effectExtent l="0" t="0" r="0" b="12700"/>
+                <wp:wrapNone/>
+                <wp:docPr id="38" name="Text Box 38"/>
+                <wp:cNvGraphicFramePr/>
+                <a:graphic xmlns:a="http://schemas.openxmlformats.org/drawingml/2006/main">
+                  <a:graphicData uri="http://schemas.microsoft.com/office/word/2010/wordprocessingShape">
+                    <wps:wsp>
+                      <wps:cNvSpPr txBox="1"/>
+                      <wps:spPr>
+                        <a:xfrm>
+                          <a:off x="0" y="0"/>
+                          <a:ext cx="1162685" cy="342900"/>
+                        </a:xfrm>
+                        <a:prstGeom prst="rect">
+                          <a:avLst/>
+                        </a:prstGeom>
+                        <a:noFill/>
+                        <a:ln>
+                          <a:noFill/>
+                        </a:ln>
+                        <a:effectLst/>
+                        <a:extLst>
+                          <a:ext uri="{C572A759-6A51-4108-AA02-DFA0A04FC94B}">
+                            <ma14:wrappingTextBoxFlag xmlns:ma14="http://schemas.microsoft.com/office/mac/drawingml/2011/main"/>
+                          </a:ext>
+                        </a:extLst>
+                      </wps:spPr>
+                      <wps:style>
+                        <a:lnRef idx="0">
+                          <a:schemeClr val="accent1"/>
+                        </a:lnRef>
+                        <a:fillRef idx="0">
+                          <a:schemeClr val="accent1"/>
+                        </a:fillRef>
+                        <a:effectRef idx="0">
+                          <a:schemeClr val="accent1"/>
+                        </a:effectRef>
+                        <a:fontRef idx="minor">
+                          <a:schemeClr val="dk1"/>
+                        </a:fontRef>
+                      </wps:style>
+                      <wps:txbx>
+                        <w:txbxContent>
+                          <w:p>
+                            <w:r>
+                              <w:t>0.2</w:t>
+                            </w:r>
+                            <w:r>
+                              <w:t xml:space="preserve"> (threshold)</w:t>
+                            </w:r>
+                          </w:p>
+                        </w:txbxContent>
+                      </wps:txbx>
+                      <wps:bodyPr rot="0" spcFirstLastPara="0" vertOverflow="overflow" horzOverflow="overflow" vert="horz" wrap="none" lIns="91440" tIns="45720" rIns="91440" bIns="45720" numCol="1" spcCol="0" rtlCol="0" fromWordArt="0" anchor="t" anchorCtr="0" forceAA="0" compatLnSpc="1">
+                        <a:prstTxWarp prst="textNoShape">
+                          <a:avLst/>
+                        </a:prstTxWarp>
+                        <a:noAutofit/>
+                      </wps:bodyPr>
+                    </wps:wsp>
+                  </a:graphicData>
+                </a:graphic>
+              </wp:anchor>
+            </w:drawing>
+          </mc:Choice>
+          <mc:Fallback>
+            <w:pict>
+              <v:shape id="Text Box 38" o:spid="_x0000_s1047" type="#_x0000_t202" style="position:absolute;left:0;text-align:left;margin-left:44.45pt;margin-top:.35pt;width:91.55pt;height:27pt;z-index:251695104;visibility:visible;mso-wrap-style:none;mso-wrap-distance-left:9pt;mso-wrap-distance-top:0;mso-wrap-distance-right:9pt;mso-wrap-distance-bottom:0;mso-position-horizontal:absolute;mso-position-horizontal-relative:text;mso-position-vertical:absolute;mso-position-vertical-relative:text;v-text-anchor:top" o:gfxdata="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" filled="f" stroked="f">
+                <v:textbox>
+                  <w:txbxContent>
+                    <w:p>
+                      <w:r>
+                        <w:t>0.2</w:t>
+                      </w:r>
+                      <w:r>
+                        <w:t xml:space="preserve"> (threshold)</w:t>
+                      </w:r>
+                    </w:p>
+                  </w:txbxContent>
+                </v:textbox>
+              </v:shape>
+            </w:pict>
+          </mc:Fallback>
+        </mc:AlternateContent>
+      </w:r>
+    </w:p>
+    <w:p>
+      <w:pPr>
+        <w:ind w:left="360"/>
+      </w:pPr>
+      <w:r>
+        <w:rPr>
+          <w:noProof/>
+        </w:rPr>
+        <mc:AlternateContent>
+          <mc:Choice Requires="wps">
+            <w:drawing>
+              <wp:anchor distT="0" distB="0" distL="114300" distR="114300" simplePos="0" relativeHeight="251693056" behindDoc="0" locked="0" layoutInCell="1" allowOverlap="1" wp14:anchorId="20701723" wp14:editId="07346C97">
+                <wp:simplePos x="0" y="0"/>
+                <wp:positionH relativeFrom="column">
+                  <wp:posOffset>1518285</wp:posOffset>
+                </wp:positionH>
+                <wp:positionV relativeFrom="paragraph">
+                  <wp:posOffset>53975</wp:posOffset>
+                </wp:positionV>
+                <wp:extent cx="1600200" cy="0"/>
+                <wp:effectExtent l="50800" t="25400" r="76200" b="101600"/>
+                <wp:wrapNone/>
+                <wp:docPr id="36" name="Straight Connector 36"/>
+                <wp:cNvGraphicFramePr/>
+                <a:graphic xmlns:a="http://schemas.openxmlformats.org/drawingml/2006/main">
+                  <a:graphicData uri="http://schemas.microsoft.com/office/word/2010/wordprocessingShape">
+                    <wps:wsp>
+                      <wps:cNvCnPr/>
+                      <wps:spPr>
+                        <a:xfrm>
+                          <a:off x="0" y="0"/>
+                          <a:ext cx="1600200" cy="0"/>
+                        </a:xfrm>
+                        <a:prstGeom prst="line">
+                          <a:avLst/>
+                        </a:prstGeom>
+                        <a:ln>
+                          <a:prstDash val="sysDash"/>
+                        </a:ln>
+                      </wps:spPr>
+                      <wps:style>
+                        <a:lnRef idx="2">
+                          <a:schemeClr val="accent1"/>
+                        </a:lnRef>
+                        <a:fillRef idx="0">
+                          <a:schemeClr val="accent1"/>
+                        </a:fillRef>
+                        <a:effectRef idx="1">
+                          <a:schemeClr val="accent1"/>
+                        </a:effectRef>
+                        <a:fontRef idx="minor">
+                          <a:schemeClr val="tx1"/>
+                        </a:fontRef>
+                      </wps:style>
+                      <wps:bodyPr/>
+                    </wps:wsp>
+                  </a:graphicData>
+                </a:graphic>
+              </wp:anchor>
+            </w:drawing>
+          </mc:Choice>
+          <mc:Fallback>
+            <w:pict>
+              <v:line id="Straight Connector 36" o:spid="_x0000_s1026" style="position:absolute;z-index:251693056;visibility:visible;mso-wrap-style:square;mso-wrap-distance-left:9pt;mso-wrap-distance-top:0;mso-wrap-distance-right:9pt;mso-wrap-distance-bottom:0;mso-position-horizontal:absolute;mso-position-horizontal-relative:text;mso-position-vertical:absolute;mso-position-vertical-relative:text" from="119.55pt,4.25pt" to="245.55pt,4.25pt" o:gfxdata="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" strokecolor="#4f81bd [3204]" strokeweight="2pt">
+                <v:stroke dashstyle="3 1"/>
+                <v:shadow on="t" opacity="24903f" mv:blur="40000f" origin=",.5" offset="0,20000emu"/>
+              </v:line>
+            </w:pict>
+          </mc:Fallback>
+        </mc:AlternateContent>
+      </w:r>
+    </w:p>
+    <w:p>
+      <w:pPr>
+        <w:ind w:left="360"/>
+      </w:pPr>
+      <w:r>
+        <w:rPr>
+          <w:noProof/>
+        </w:rPr>
+        <mc:AlternateContent>
+          <mc:Choice Requires="wps">
+            <w:drawing>
+              <wp:anchor distT="0" distB="0" distL="114300" distR="114300" simplePos="0" relativeHeight="251685888" behindDoc="0" locked="0" layoutInCell="1" allowOverlap="1" wp14:anchorId="01368C4A" wp14:editId="24B0A589">
                 <wp:simplePos x="0" y="0"/>
                 <wp:positionH relativeFrom="column">
                   <wp:posOffset>1434465</wp:posOffset>
@@ -1976,7 +2257,7 @@
           </mc:Choice>
           <mc:Fallback>
             <w:pict>
-              <v:shape id="Text Box 35" o:spid="_x0000_s1044" type="#_x0000_t202" style="position:absolute;left:0;text-align:left;margin-left:112.95pt;margin-top:7.05pt;width:112.15pt;height:36pt;z-index:251685888;visibility:visible;mso-wrap-style:none;mso-height-percent:0;mso-wrap-distance-left:9pt;mso-wrap-distance-top:0;mso-wrap-distance-right:9pt;mso-wrap-distance-bottom:0;mso-position-horizontal:absolute;mso-position-horizontal-relative:text;mso-position-vertical:absolute;mso-position-vertical-relative:text;mso-height-percent:0;mso-height-relative:margin;v-text-anchor:top" o:gfxdata="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" filled="f" stroked="f">
+              <v:shape id="Text Box 35" o:spid="_x0000_s1048" type="#_x0000_t202" style="position:absolute;left:0;text-align:left;margin-left:112.95pt;margin-top:7.05pt;width:112.15pt;height:36pt;z-index:251685888;visibility:visible;mso-wrap-style:none;mso-height-percent:0;mso-wrap-distance-left:9pt;mso-wrap-distance-top:0;mso-wrap-distance-right:9pt;mso-wrap-distance-bottom:0;mso-position-horizontal:absolute;mso-position-horizontal-relative:text;mso-position-vertical:absolute;mso-position-vertical-relative:text;mso-height-percent:0;mso-height-relative:margin;v-text-anchor:top" o:gfxdata="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" filled="f" stroked="f">
                 <v:textbox>
                   <w:txbxContent>
                     <w:p>
@@ -2015,7 +2296,7 @@
         <mc:AlternateContent>
           <mc:Choice Requires="wps">
             <w:drawing>
-              <wp:anchor distT="0" distB="0" distL="114300" distR="114300" simplePos="0" relativeHeight="251683840" behindDoc="0" locked="0" layoutInCell="1" allowOverlap="1" wp14:anchorId="66246332" wp14:editId="1CFE63FC">
+              <wp:anchor distT="0" distB="0" distL="114300" distR="114300" simplePos="0" relativeHeight="251683840" behindDoc="0" locked="0" layoutInCell="1" allowOverlap="1" wp14:anchorId="27CB4A85" wp14:editId="3CF695D0">
                 <wp:simplePos x="0" y="0"/>
                 <wp:positionH relativeFrom="column">
                   <wp:posOffset>-1651635</wp:posOffset>
@@ -2115,7 +2396,7 @@
           </mc:Choice>
           <mc:Fallback>
             <w:pict>
-              <v:shape id="Text Box 34" o:spid="_x0000_s1045" type="#_x0000_t202" style="position:absolute;left:0;text-align:left;margin-left:-130pt;margin-top:7.05pt;width:112.15pt;height:36pt;z-index:251683840;visibility:visible;mso-wrap-style:none;mso-height-percent:0;mso-wrap-distance-left:9pt;mso-wrap-distance-top:0;mso-wrap-distance-right:9pt;mso-wrap-distance-bottom:0;mso-position-horizontal:absolute;mso-position-horizontal-relative:text;mso-position-vertical:absolute;mso-position-vertical-relative:text;mso-height-percent:0;mso-height-relative:margin;v-text-anchor:top" o:gfxdata="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" filled="f" stroked="f">
+              <v:shape id="Text Box 34" o:spid="_x0000_s1049" type="#_x0000_t202" style="position:absolute;left:0;text-align:left;margin-left:-130pt;margin-top:7.05pt;width:112.15pt;height:36pt;z-index:251683840;visibility:visible;mso-wrap-style:none;mso-height-percent:0;mso-wrap-distance-left:9pt;mso-wrap-distance-top:0;mso-wrap-distance-right:9pt;mso-wrap-distance-bottom:0;mso-position-horizontal:absolute;mso-position-horizontal-relative:text;mso-position-vertical:absolute;mso-position-vertical-relative:text;mso-height-percent:0;mso-height-relative:margin;v-text-anchor:top" o:gfxdata="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" filled="f" stroked="f">
                 <v:textbox>
                   <w:txbxContent>
                     <w:p>
@@ -2275,13 +2556,157 @@
         <w:t>QDA does not assume that t</w:t>
       </w:r>
       <w:r>
-        <w:t>he covariance of the classes is equal. Compare to LDA, QDA has many parameters to estimate and as such is less accurate.</w:t>
+        <w:t xml:space="preserve">he covariance of the classes is equal. Compare to LDA, QDA has many parameters to estimate and as such is less accurate. However, QDA is more flexible in that it can have quadratic decision boundaries and as such better  </w:t>
+      </w:r>
+    </w:p>
+    <w:p>
+      <w:pPr>
+        <w:pStyle w:val="ListParagraph"/>
+        <w:numPr>
+          <w:ilvl w:val="0"/>
+          <w:numId w:val="3"/>
+        </w:numPr>
+      </w:pPr>
+      <w:proofErr w:type="spellStart"/>
+      <w:r>
+        <w:t>Aaa</w:t>
+      </w:r>
+      <w:proofErr w:type="spellEnd"/>
+    </w:p>
+    <w:p/>
+    <w:p>
+      <w:r>
+        <w:t>Problem 4:</w:t>
+      </w:r>
+    </w:p>
+    <w:p>
+      <w:pPr>
+        <w:pStyle w:val="ListParagraph"/>
+        <w:numPr>
+          <w:ilvl w:val="0"/>
+          <w:numId w:val="5"/>
+        </w:numPr>
+      </w:pPr>
+      <w:r>
+        <w:t>The perceptron algorithm is implemented and commented in the provided source file.</w:t>
+      </w:r>
+    </w:p>
+    <w:p>
+      <w:pPr>
+        <w:pStyle w:val="ListParagraph"/>
+        <w:numPr>
+          <w:ilvl w:val="0"/>
+          <w:numId w:val="5"/>
+        </w:numPr>
+      </w:pPr>
+      <w:r>
+        <w:t xml:space="preserve">The first perceptron algorithm cannot take the X2 data and produce a proper classification line (it runs forever). This is because the data does not allow for a linear regression classification. When plotting the data points, it becomes apparent why: </w:t>
+      </w:r>
+    </w:p>
+    <w:p>
+      <w:pPr>
+        <w:pStyle w:val="ListParagraph"/>
+        <w:jc w:val="center"/>
+      </w:pPr>
+      <w:r>
+        <w:rPr>
+          <w:noProof/>
+        </w:rPr>
+        <w:drawing>
+          <wp:inline distT="0" distB="0" distL="0" distR="0" wp14:anchorId="5ADE2550" wp14:editId="174A6101">
+            <wp:extent cx="3698148" cy="2781300"/>
+            <wp:effectExtent l="0" t="0" r="10795" b="0"/>
+            <wp:docPr id="41" name="Picture 41" descr="Macintosh HD:Users:mrmaster:NU Google Drive:NU:EECS 349:eecs349:hw3:figure_1.png"/>
+            <wp:cNvGraphicFramePr>
+              <a:graphicFrameLocks xmlns:a="http://schemas.openxmlformats.org/drawingml/2006/main" noChangeAspect="1"/>
+            </wp:cNvGraphicFramePr>
+            <a:graphic xmlns:a="http://schemas.openxmlformats.org/drawingml/2006/main">
+              <a:graphicData uri="http://schemas.openxmlformats.org/drawingml/2006/picture">
+                <pic:pic xmlns:pic="http://schemas.openxmlformats.org/drawingml/2006/picture">
+                  <pic:nvPicPr>
+                    <pic:cNvPr id="0" name="Picture 1" descr="Macintosh HD:Users:mrmaster:NU Google Drive:NU:EECS 349:eecs349:hw3:figure_1.png"/>
+                    <pic:cNvPicPr>
+                      <a:picLocks noChangeAspect="1" noChangeArrowheads="1"/>
+                    </pic:cNvPicPr>
+                  </pic:nvPicPr>
+                  <pic:blipFill>
+                    <a:blip r:embed="rId7">
+                      <a:extLst>
+                        <a:ext uri="{28A0092B-C50C-407E-A947-70E740481C1C}">
+                          <a14:useLocalDpi xmlns:a14="http://schemas.microsoft.com/office/drawing/2010/main" val="0"/>
+                        </a:ext>
+                      </a:extLst>
+                    </a:blip>
+                    <a:srcRect/>
+                    <a:stretch>
+                      <a:fillRect/>
+                    </a:stretch>
+                  </pic:blipFill>
+                  <pic:spPr bwMode="auto">
+                    <a:xfrm>
+                      <a:off x="0" y="0"/>
+                      <a:ext cx="3698148" cy="2781300"/>
+                    </a:xfrm>
+                    <a:prstGeom prst="rect">
+                      <a:avLst/>
+                    </a:prstGeom>
+                    <a:noFill/>
+                    <a:ln>
+                      <a:noFill/>
+                    </a:ln>
+                  </pic:spPr>
+                </pic:pic>
+              </a:graphicData>
+            </a:graphic>
+          </wp:inline>
+        </w:drawing>
+      </w:r>
+    </w:p>
+    <w:p>
+      <w:pPr>
+        <w:pStyle w:val="ListParagraph"/>
+      </w:pPr>
+      <w:r>
+        <w:t xml:space="preserve">The data distribution for the </w:t>
+      </w:r>
+      <w:proofErr w:type="spellStart"/>
+      <w:r>
+        <w:t>the</w:t>
+      </w:r>
+      <w:proofErr w:type="spellEnd"/>
+      <w:r>
+        <w:t xml:space="preserve"> first order linear regression classification won’t allow to classify this data since there can be no linear line of form a*</w:t>
+      </w:r>
+      <w:proofErr w:type="spellStart"/>
+      <w:r>
+        <w:t>x+b</w:t>
+      </w:r>
+      <w:proofErr w:type="spellEnd"/>
+      <w:r>
+        <w:t xml:space="preserve"> fitted </w:t>
+      </w:r>
+      <w:proofErr w:type="spellStart"/>
+      <w:r>
+        <w:t>inbetween</w:t>
+      </w:r>
+      <w:proofErr w:type="spellEnd"/>
+      <w:r>
+        <w:t xml:space="preserve"> all of the data points. See c on how to fix this.</w:t>
+      </w:r>
+    </w:p>
+    <w:p>
+      <w:pPr>
+        <w:pStyle w:val="ListParagraph"/>
+        <w:numPr>
+          <w:ilvl w:val="0"/>
+          <w:numId w:val="5"/>
+        </w:numPr>
+      </w:pPr>
+      <w:r>
+        <w:t xml:space="preserve">It is possible to find a proper solution when augmenting w by another dimension, as well as augmenting the example vector which before was {1, x} to {1, x, x^2}. The perceptron is able to find a solution once modified in this way. </w:t>
       </w:r>
       <w:bookmarkStart w:id="0" w:name="_GoBack"/>
       <w:bookmarkEnd w:id="0"/>
-      <w:r>
-        <w:t xml:space="preserve"> However, QDA is more flexible in that it can have quadratic decision boundaries and as such better  </w:t>
-      </w:r>
     </w:p>
     <w:sectPr>
       <w:pgSz w:w="11900" w:h="16840"/>
@@ -2385,6 +2810,350 @@
     </w:lvl>
   </w:abstractNum>
   <w:abstractNum w:abstractNumId="1">
+    <w:nsid w:val="20F4611D"/>
+    <w:multiLevelType w:val="hybridMultilevel"/>
+    <w:tmpl w:val="B744529E"/>
+    <w:lvl w:ilvl="0" w:tplc="04090011">
+      <w:start w:val="1"/>
+      <w:numFmt w:val="decimal"/>
+      <w:lvlText w:val="%1)"/>
+      <w:lvlJc w:val="left"/>
+      <w:pPr>
+        <w:ind w:left="720" w:hanging="360"/>
+      </w:pPr>
+    </w:lvl>
+    <w:lvl w:ilvl="1" w:tplc="04090019" w:tentative="1">
+      <w:start w:val="1"/>
+      <w:numFmt w:val="lowerLetter"/>
+      <w:lvlText w:val="%2."/>
+      <w:lvlJc w:val="left"/>
+      <w:pPr>
+        <w:ind w:left="1440" w:hanging="360"/>
+      </w:pPr>
+    </w:lvl>
+    <w:lvl w:ilvl="2" w:tplc="0409001B" w:tentative="1">
+      <w:start w:val="1"/>
+      <w:numFmt w:val="lowerRoman"/>
+      <w:lvlText w:val="%3."/>
+      <w:lvlJc w:val="right"/>
+      <w:pPr>
+        <w:ind w:left="2160" w:hanging="180"/>
+      </w:pPr>
+    </w:lvl>
+    <w:lvl w:ilvl="3" w:tplc="0409000F" w:tentative="1">
+      <w:start w:val="1"/>
+      <w:numFmt w:val="decimal"/>
+      <w:lvlText w:val="%4."/>
+      <w:lvlJc w:val="left"/>
+      <w:pPr>
+        <w:ind w:left="2880" w:hanging="360"/>
+      </w:pPr>
+    </w:lvl>
+    <w:lvl w:ilvl="4" w:tplc="04090019" w:tentative="1">
+      <w:start w:val="1"/>
+      <w:numFmt w:val="lowerLetter"/>
+      <w:lvlText w:val="%5."/>
+      <w:lvlJc w:val="left"/>
+      <w:pPr>
+        <w:ind w:left="3600" w:hanging="360"/>
+      </w:pPr>
+    </w:lvl>
+    <w:lvl w:ilvl="5" w:tplc="0409001B" w:tentative="1">
+      <w:start w:val="1"/>
+      <w:numFmt w:val="lowerRoman"/>
+      <w:lvlText w:val="%6."/>
+      <w:lvlJc w:val="right"/>
+      <w:pPr>
+        <w:ind w:left="4320" w:hanging="180"/>
+      </w:pPr>
+    </w:lvl>
+    <w:lvl w:ilvl="6" w:tplc="0409000F" w:tentative="1">
+      <w:start w:val="1"/>
+      <w:numFmt w:val="decimal"/>
+      <w:lvlText w:val="%7."/>
+      <w:lvlJc w:val="left"/>
+      <w:pPr>
+        <w:ind w:left="5040" w:hanging="360"/>
+      </w:pPr>
+    </w:lvl>
+    <w:lvl w:ilvl="7" w:tplc="04090019" w:tentative="1">
+      <w:start w:val="1"/>
+      <w:numFmt w:val="lowerLetter"/>
+      <w:lvlText w:val="%8."/>
+      <w:lvlJc w:val="left"/>
+      <w:pPr>
+        <w:ind w:left="5760" w:hanging="360"/>
+      </w:pPr>
+    </w:lvl>
+    <w:lvl w:ilvl="8" w:tplc="0409001B" w:tentative="1">
+      <w:start w:val="1"/>
+      <w:numFmt w:val="lowerRoman"/>
+      <w:lvlText w:val="%9."/>
+      <w:lvlJc w:val="right"/>
+      <w:pPr>
+        <w:ind w:left="6480" w:hanging="180"/>
+      </w:pPr>
+    </w:lvl>
+  </w:abstractNum>
+  <w:abstractNum w:abstractNumId="2">
+    <w:nsid w:val="297239C3"/>
+    <w:multiLevelType w:val="hybridMultilevel"/>
+    <w:tmpl w:val="44BC5AEA"/>
+    <w:lvl w:ilvl="0" w:tplc="04090017">
+      <w:start w:val="1"/>
+      <w:numFmt w:val="lowerLetter"/>
+      <w:lvlText w:val="%1)"/>
+      <w:lvlJc w:val="left"/>
+      <w:pPr>
+        <w:ind w:left="720" w:hanging="360"/>
+      </w:pPr>
+    </w:lvl>
+    <w:lvl w:ilvl="1" w:tplc="04090019" w:tentative="1">
+      <w:start w:val="1"/>
+      <w:numFmt w:val="lowerLetter"/>
+      <w:lvlText w:val="%2."/>
+      <w:lvlJc w:val="left"/>
+      <w:pPr>
+        <w:ind w:left="1440" w:hanging="360"/>
+      </w:pPr>
+    </w:lvl>
+    <w:lvl w:ilvl="2" w:tplc="0409001B" w:tentative="1">
+      <w:start w:val="1"/>
+      <w:numFmt w:val="lowerRoman"/>
+      <w:lvlText w:val="%3."/>
+      <w:lvlJc w:val="right"/>
+      <w:pPr>
+        <w:ind w:left="2160" w:hanging="180"/>
+      </w:pPr>
+    </w:lvl>
+    <w:lvl w:ilvl="3" w:tplc="0409000F" w:tentative="1">
+      <w:start w:val="1"/>
+      <w:numFmt w:val="decimal"/>
+      <w:lvlText w:val="%4."/>
+      <w:lvlJc w:val="left"/>
+      <w:pPr>
+        <w:ind w:left="2880" w:hanging="360"/>
+      </w:pPr>
+    </w:lvl>
+    <w:lvl w:ilvl="4" w:tplc="04090019" w:tentative="1">
+      <w:start w:val="1"/>
+      <w:numFmt w:val="lowerLetter"/>
+      <w:lvlText w:val="%5."/>
+      <w:lvlJc w:val="left"/>
+      <w:pPr>
+        <w:ind w:left="3600" w:hanging="360"/>
+      </w:pPr>
+    </w:lvl>
+    <w:lvl w:ilvl="5" w:tplc="0409001B" w:tentative="1">
+      <w:start w:val="1"/>
+      <w:numFmt w:val="lowerRoman"/>
+      <w:lvlText w:val="%6."/>
+      <w:lvlJc w:val="right"/>
+      <w:pPr>
+        <w:ind w:left="4320" w:hanging="180"/>
+      </w:pPr>
+    </w:lvl>
+    <w:lvl w:ilvl="6" w:tplc="0409000F" w:tentative="1">
+      <w:start w:val="1"/>
+      <w:numFmt w:val="decimal"/>
+      <w:lvlText w:val="%7."/>
+      <w:lvlJc w:val="left"/>
+      <w:pPr>
+        <w:ind w:left="5040" w:hanging="360"/>
+      </w:pPr>
+    </w:lvl>
+    <w:lvl w:ilvl="7" w:tplc="04090019" w:tentative="1">
+      <w:start w:val="1"/>
+      <w:numFmt w:val="lowerLetter"/>
+      <w:lvlText w:val="%8."/>
+      <w:lvlJc w:val="left"/>
+      <w:pPr>
+        <w:ind w:left="5760" w:hanging="360"/>
+      </w:pPr>
+    </w:lvl>
+    <w:lvl w:ilvl="8" w:tplc="0409001B" w:tentative="1">
+      <w:start w:val="1"/>
+      <w:numFmt w:val="lowerRoman"/>
+      <w:lvlText w:val="%9."/>
+      <w:lvlJc w:val="right"/>
+      <w:pPr>
+        <w:ind w:left="6480" w:hanging="180"/>
+      </w:pPr>
+    </w:lvl>
+  </w:abstractNum>
+  <w:abstractNum w:abstractNumId="3">
+    <w:nsid w:val="471B09B4"/>
+    <w:multiLevelType w:val="hybridMultilevel"/>
+    <w:tmpl w:val="0186EA64"/>
+    <w:lvl w:ilvl="0" w:tplc="04090017">
+      <w:start w:val="1"/>
+      <w:numFmt w:val="lowerLetter"/>
+      <w:lvlText w:val="%1)"/>
+      <w:lvlJc w:val="left"/>
+      <w:pPr>
+        <w:ind w:left="1440" w:hanging="360"/>
+      </w:pPr>
+    </w:lvl>
+    <w:lvl w:ilvl="1" w:tplc="04090019" w:tentative="1">
+      <w:start w:val="1"/>
+      <w:numFmt w:val="lowerLetter"/>
+      <w:lvlText w:val="%2."/>
+      <w:lvlJc w:val="left"/>
+      <w:pPr>
+        <w:ind w:left="2160" w:hanging="360"/>
+      </w:pPr>
+    </w:lvl>
+    <w:lvl w:ilvl="2" w:tplc="0409001B" w:tentative="1">
+      <w:start w:val="1"/>
+      <w:numFmt w:val="lowerRoman"/>
+      <w:lvlText w:val="%3."/>
+      <w:lvlJc w:val="right"/>
+      <w:pPr>
+        <w:ind w:left="2880" w:hanging="180"/>
+      </w:pPr>
+    </w:lvl>
+    <w:lvl w:ilvl="3" w:tplc="0409000F" w:tentative="1">
+      <w:start w:val="1"/>
+      <w:numFmt w:val="decimal"/>
+      <w:lvlText w:val="%4."/>
+      <w:lvlJc w:val="left"/>
+      <w:pPr>
+        <w:ind w:left="3600" w:hanging="360"/>
+      </w:pPr>
+    </w:lvl>
+    <w:lvl w:ilvl="4" w:tplc="04090019" w:tentative="1">
+      <w:start w:val="1"/>
+      <w:numFmt w:val="lowerLetter"/>
+      <w:lvlText w:val="%5."/>
+      <w:lvlJc w:val="left"/>
+      <w:pPr>
+        <w:ind w:left="4320" w:hanging="360"/>
+      </w:pPr>
+    </w:lvl>
+    <w:lvl w:ilvl="5" w:tplc="0409001B" w:tentative="1">
+      <w:start w:val="1"/>
+      <w:numFmt w:val="lowerRoman"/>
+      <w:lvlText w:val="%6."/>
+      <w:lvlJc w:val="right"/>
+      <w:pPr>
+        <w:ind w:left="5040" w:hanging="180"/>
+      </w:pPr>
+    </w:lvl>
+    <w:lvl w:ilvl="6" w:tplc="0409000F" w:tentative="1">
+      <w:start w:val="1"/>
+      <w:numFmt w:val="decimal"/>
+      <w:lvlText w:val="%7."/>
+      <w:lvlJc w:val="left"/>
+      <w:pPr>
+        <w:ind w:left="5760" w:hanging="360"/>
+      </w:pPr>
+    </w:lvl>
+    <w:lvl w:ilvl="7" w:tplc="04090019" w:tentative="1">
+      <w:start w:val="1"/>
+      <w:numFmt w:val="lowerLetter"/>
+      <w:lvlText w:val="%8."/>
+      <w:lvlJc w:val="left"/>
+      <w:pPr>
+        <w:ind w:left="6480" w:hanging="360"/>
+      </w:pPr>
+    </w:lvl>
+    <w:lvl w:ilvl="8" w:tplc="0409001B" w:tentative="1">
+      <w:start w:val="1"/>
+      <w:numFmt w:val="lowerRoman"/>
+      <w:lvlText w:val="%9."/>
+      <w:lvlJc w:val="right"/>
+      <w:pPr>
+        <w:ind w:left="7200" w:hanging="180"/>
+      </w:pPr>
+    </w:lvl>
+  </w:abstractNum>
+  <w:abstractNum w:abstractNumId="4">
+    <w:nsid w:val="471C5232"/>
+    <w:multiLevelType w:val="hybridMultilevel"/>
+    <w:tmpl w:val="37FC461C"/>
+    <w:lvl w:ilvl="0" w:tplc="04090017">
+      <w:start w:val="1"/>
+      <w:numFmt w:val="lowerLetter"/>
+      <w:lvlText w:val="%1)"/>
+      <w:lvlJc w:val="left"/>
+      <w:pPr>
+        <w:ind w:left="1440" w:hanging="360"/>
+      </w:pPr>
+    </w:lvl>
+    <w:lvl w:ilvl="1" w:tplc="04090019" w:tentative="1">
+      <w:start w:val="1"/>
+      <w:numFmt w:val="lowerLetter"/>
+      <w:lvlText w:val="%2."/>
+      <w:lvlJc w:val="left"/>
+      <w:pPr>
+        <w:ind w:left="2160" w:hanging="360"/>
+      </w:pPr>
+    </w:lvl>
+    <w:lvl w:ilvl="2" w:tplc="0409001B" w:tentative="1">
+      <w:start w:val="1"/>
+      <w:numFmt w:val="lowerRoman"/>
+      <w:lvlText w:val="%3."/>
+      <w:lvlJc w:val="right"/>
+      <w:pPr>
+        <w:ind w:left="2880" w:hanging="180"/>
+      </w:pPr>
+    </w:lvl>
+    <w:lvl w:ilvl="3" w:tplc="0409000F" w:tentative="1">
+      <w:start w:val="1"/>
+      <w:numFmt w:val="decimal"/>
+      <w:lvlText w:val="%4."/>
+      <w:lvlJc w:val="left"/>
+      <w:pPr>
+        <w:ind w:left="3600" w:hanging="360"/>
+      </w:pPr>
+    </w:lvl>
+    <w:lvl w:ilvl="4" w:tplc="04090019" w:tentative="1">
+      <w:start w:val="1"/>
+      <w:numFmt w:val="lowerLetter"/>
+      <w:lvlText w:val="%5."/>
+      <w:lvlJc w:val="left"/>
+      <w:pPr>
+        <w:ind w:left="4320" w:hanging="360"/>
+      </w:pPr>
+    </w:lvl>
+    <w:lvl w:ilvl="5" w:tplc="0409001B" w:tentative="1">
+      <w:start w:val="1"/>
+      <w:numFmt w:val="lowerRoman"/>
+      <w:lvlText w:val="%6."/>
+      <w:lvlJc w:val="right"/>
+      <w:pPr>
+        <w:ind w:left="5040" w:hanging="180"/>
+      </w:pPr>
+    </w:lvl>
+    <w:lvl w:ilvl="6" w:tplc="0409000F" w:tentative="1">
+      <w:start w:val="1"/>
+      <w:numFmt w:val="decimal"/>
+      <w:lvlText w:val="%7."/>
+      <w:lvlJc w:val="left"/>
+      <w:pPr>
+        <w:ind w:left="5760" w:hanging="360"/>
+      </w:pPr>
+    </w:lvl>
+    <w:lvl w:ilvl="7" w:tplc="04090019" w:tentative="1">
+      <w:start w:val="1"/>
+      <w:numFmt w:val="lowerLetter"/>
+      <w:lvlText w:val="%8."/>
+      <w:lvlJc w:val="left"/>
+      <w:pPr>
+        <w:ind w:left="6480" w:hanging="360"/>
+      </w:pPr>
+    </w:lvl>
+    <w:lvl w:ilvl="8" w:tplc="0409001B" w:tentative="1">
+      <w:start w:val="1"/>
+      <w:numFmt w:val="lowerRoman"/>
+      <w:lvlText w:val="%9."/>
+      <w:lvlJc w:val="right"/>
+      <w:pPr>
+        <w:ind w:left="7200" w:hanging="180"/>
+      </w:pPr>
+    </w:lvl>
+  </w:abstractNum>
+  <w:abstractNum w:abstractNumId="5">
     <w:nsid w:val="4BAB262F"/>
     <w:multiLevelType w:val="hybridMultilevel"/>
     <w:tmpl w:val="3B50B732"/>
@@ -2473,7 +3242,7 @@
       </w:pPr>
     </w:lvl>
   </w:abstractNum>
-  <w:abstractNum w:abstractNumId="2">
+  <w:abstractNum w:abstractNumId="6">
     <w:nsid w:val="508E1731"/>
     <w:multiLevelType w:val="hybridMultilevel"/>
     <w:tmpl w:val="282EE0E8"/>
@@ -2562,14 +3331,204 @@
       </w:pPr>
     </w:lvl>
   </w:abstractNum>
+  <w:abstractNum w:abstractNumId="7">
+    <w:nsid w:val="5E647D35"/>
+    <w:multiLevelType w:val="hybridMultilevel"/>
+    <w:tmpl w:val="6B82BFDA"/>
+    <w:lvl w:ilvl="0" w:tplc="04090017">
+      <w:start w:val="1"/>
+      <w:numFmt w:val="lowerLetter"/>
+      <w:lvlText w:val="%1)"/>
+      <w:lvlJc w:val="left"/>
+      <w:pPr>
+        <w:ind w:left="720" w:hanging="360"/>
+      </w:pPr>
+    </w:lvl>
+    <w:lvl w:ilvl="1" w:tplc="04090019" w:tentative="1">
+      <w:start w:val="1"/>
+      <w:numFmt w:val="lowerLetter"/>
+      <w:lvlText w:val="%2."/>
+      <w:lvlJc w:val="left"/>
+      <w:pPr>
+        <w:ind w:left="1440" w:hanging="360"/>
+      </w:pPr>
+    </w:lvl>
+    <w:lvl w:ilvl="2" w:tplc="0409001B" w:tentative="1">
+      <w:start w:val="1"/>
+      <w:numFmt w:val="lowerRoman"/>
+      <w:lvlText w:val="%3."/>
+      <w:lvlJc w:val="right"/>
+      <w:pPr>
+        <w:ind w:left="2160" w:hanging="180"/>
+      </w:pPr>
+    </w:lvl>
+    <w:lvl w:ilvl="3" w:tplc="0409000F" w:tentative="1">
+      <w:start w:val="1"/>
+      <w:numFmt w:val="decimal"/>
+      <w:lvlText w:val="%4."/>
+      <w:lvlJc w:val="left"/>
+      <w:pPr>
+        <w:ind w:left="2880" w:hanging="360"/>
+      </w:pPr>
+    </w:lvl>
+    <w:lvl w:ilvl="4" w:tplc="04090019" w:tentative="1">
+      <w:start w:val="1"/>
+      <w:numFmt w:val="lowerLetter"/>
+      <w:lvlText w:val="%5."/>
+      <w:lvlJc w:val="left"/>
+      <w:pPr>
+        <w:ind w:left="3600" w:hanging="360"/>
+      </w:pPr>
+    </w:lvl>
+    <w:lvl w:ilvl="5" w:tplc="0409001B" w:tentative="1">
+      <w:start w:val="1"/>
+      <w:numFmt w:val="lowerRoman"/>
+      <w:lvlText w:val="%6."/>
+      <w:lvlJc w:val="right"/>
+      <w:pPr>
+        <w:ind w:left="4320" w:hanging="180"/>
+      </w:pPr>
+    </w:lvl>
+    <w:lvl w:ilvl="6" w:tplc="0409000F" w:tentative="1">
+      <w:start w:val="1"/>
+      <w:numFmt w:val="decimal"/>
+      <w:lvlText w:val="%7."/>
+      <w:lvlJc w:val="left"/>
+      <w:pPr>
+        <w:ind w:left="5040" w:hanging="360"/>
+      </w:pPr>
+    </w:lvl>
+    <w:lvl w:ilvl="7" w:tplc="04090019" w:tentative="1">
+      <w:start w:val="1"/>
+      <w:numFmt w:val="lowerLetter"/>
+      <w:lvlText w:val="%8."/>
+      <w:lvlJc w:val="left"/>
+      <w:pPr>
+        <w:ind w:left="5760" w:hanging="360"/>
+      </w:pPr>
+    </w:lvl>
+    <w:lvl w:ilvl="8" w:tplc="0409001B" w:tentative="1">
+      <w:start w:val="1"/>
+      <w:numFmt w:val="lowerRoman"/>
+      <w:lvlText w:val="%9."/>
+      <w:lvlJc w:val="right"/>
+      <w:pPr>
+        <w:ind w:left="6480" w:hanging="180"/>
+      </w:pPr>
+    </w:lvl>
+  </w:abstractNum>
+  <w:abstractNum w:abstractNumId="8">
+    <w:nsid w:val="72E751E9"/>
+    <w:multiLevelType w:val="hybridMultilevel"/>
+    <w:tmpl w:val="6408077E"/>
+    <w:lvl w:ilvl="0" w:tplc="04090017">
+      <w:start w:val="1"/>
+      <w:numFmt w:val="lowerLetter"/>
+      <w:lvlText w:val="%1)"/>
+      <w:lvlJc w:val="left"/>
+      <w:pPr>
+        <w:ind w:left="720" w:hanging="360"/>
+      </w:pPr>
+    </w:lvl>
+    <w:lvl w:ilvl="1" w:tplc="04090019" w:tentative="1">
+      <w:start w:val="1"/>
+      <w:numFmt w:val="lowerLetter"/>
+      <w:lvlText w:val="%2."/>
+      <w:lvlJc w:val="left"/>
+      <w:pPr>
+        <w:ind w:left="1440" w:hanging="360"/>
+      </w:pPr>
+    </w:lvl>
+    <w:lvl w:ilvl="2" w:tplc="0409001B" w:tentative="1">
+      <w:start w:val="1"/>
+      <w:numFmt w:val="lowerRoman"/>
+      <w:lvlText w:val="%3."/>
+      <w:lvlJc w:val="right"/>
+      <w:pPr>
+        <w:ind w:left="2160" w:hanging="180"/>
+      </w:pPr>
+    </w:lvl>
+    <w:lvl w:ilvl="3" w:tplc="0409000F" w:tentative="1">
+      <w:start w:val="1"/>
+      <w:numFmt w:val="decimal"/>
+      <w:lvlText w:val="%4."/>
+      <w:lvlJc w:val="left"/>
+      <w:pPr>
+        <w:ind w:left="2880" w:hanging="360"/>
+      </w:pPr>
+    </w:lvl>
+    <w:lvl w:ilvl="4" w:tplc="04090019" w:tentative="1">
+      <w:start w:val="1"/>
+      <w:numFmt w:val="lowerLetter"/>
+      <w:lvlText w:val="%5."/>
+      <w:lvlJc w:val="left"/>
+      <w:pPr>
+        <w:ind w:left="3600" w:hanging="360"/>
+      </w:pPr>
+    </w:lvl>
+    <w:lvl w:ilvl="5" w:tplc="0409001B" w:tentative="1">
+      <w:start w:val="1"/>
+      <w:numFmt w:val="lowerRoman"/>
+      <w:lvlText w:val="%6."/>
+      <w:lvlJc w:val="right"/>
+      <w:pPr>
+        <w:ind w:left="4320" w:hanging="180"/>
+      </w:pPr>
+    </w:lvl>
+    <w:lvl w:ilvl="6" w:tplc="0409000F" w:tentative="1">
+      <w:start w:val="1"/>
+      <w:numFmt w:val="decimal"/>
+      <w:lvlText w:val="%7."/>
+      <w:lvlJc w:val="left"/>
+      <w:pPr>
+        <w:ind w:left="5040" w:hanging="360"/>
+      </w:pPr>
+    </w:lvl>
+    <w:lvl w:ilvl="7" w:tplc="04090019" w:tentative="1">
+      <w:start w:val="1"/>
+      <w:numFmt w:val="lowerLetter"/>
+      <w:lvlText w:val="%8."/>
+      <w:lvlJc w:val="left"/>
+      <w:pPr>
+        <w:ind w:left="5760" w:hanging="360"/>
+      </w:pPr>
+    </w:lvl>
+    <w:lvl w:ilvl="8" w:tplc="0409001B" w:tentative="1">
+      <w:start w:val="1"/>
+      <w:numFmt w:val="lowerRoman"/>
+      <w:lvlText w:val="%9."/>
+      <w:lvlJc w:val="right"/>
+      <w:pPr>
+        <w:ind w:left="6480" w:hanging="180"/>
+      </w:pPr>
+    </w:lvl>
+  </w:abstractNum>
   <w:num w:numId="1">
-    <w:abstractNumId w:val="2"/>
+    <w:abstractNumId w:val="6"/>
   </w:num>
   <w:num w:numId="2">
     <w:abstractNumId w:val="0"/>
   </w:num>
   <w:num w:numId="3">
+    <w:abstractNumId w:val="5"/>
+  </w:num>
+  <w:num w:numId="4">
     <w:abstractNumId w:val="1"/>
+  </w:num>
+  <w:num w:numId="5">
+    <w:abstractNumId w:val="8"/>
+  </w:num>
+  <w:num w:numId="6">
+    <w:abstractNumId w:val="4"/>
+  </w:num>
+  <w:num w:numId="7">
+    <w:abstractNumId w:val="7"/>
+  </w:num>
+  <w:num w:numId="8">
+    <w:abstractNumId w:val="3"/>
+  </w:num>
+  <w:num w:numId="9">
+    <w:abstractNumId w:val="2"/>
   </w:num>
 </w:numbering>
 </file>
@@ -2768,6 +3727,33 @@
       <w:contextualSpacing/>
     </w:pPr>
   </w:style>
+  <w:style w:type="paragraph" w:styleId="BalloonText">
+    <w:name w:val="Balloon Text"/>
+    <w:basedOn w:val="Normal"/>
+    <w:link w:val="BalloonTextChar"/>
+    <w:uiPriority w:val="99"/>
+    <w:semiHidden/>
+    <w:unhideWhenUsed/>
+    <w:rsid w:val="00617F19"/>
+    <w:rPr>
+      <w:rFonts w:ascii="Lucida Grande" w:hAnsi="Lucida Grande" w:cs="Lucida Grande"/>
+      <w:sz w:val="18"/>
+      <w:szCs w:val="18"/>
+    </w:rPr>
+  </w:style>
+  <w:style w:type="character" w:customStyle="1" w:styleId="BalloonTextChar">
+    <w:name w:val="Balloon Text Char"/>
+    <w:basedOn w:val="DefaultParagraphFont"/>
+    <w:link w:val="BalloonText"/>
+    <w:uiPriority w:val="99"/>
+    <w:semiHidden/>
+    <w:rsid w:val="00617F19"/>
+    <w:rPr>
+      <w:rFonts w:ascii="Lucida Grande" w:hAnsi="Lucida Grande" w:cs="Lucida Grande"/>
+      <w:sz w:val="18"/>
+      <w:szCs w:val="18"/>
+    </w:rPr>
+  </w:style>
 </w:styles>
 </file>
 
@@ -2964,6 +3950,33 @@
       <w:ind w:left="720"/>
       <w:contextualSpacing/>
     </w:pPr>
+  </w:style>
+  <w:style w:type="paragraph" w:styleId="BalloonText">
+    <w:name w:val="Balloon Text"/>
+    <w:basedOn w:val="Normal"/>
+    <w:link w:val="BalloonTextChar"/>
+    <w:uiPriority w:val="99"/>
+    <w:semiHidden/>
+    <w:unhideWhenUsed/>
+    <w:rsid w:val="00617F19"/>
+    <w:rPr>
+      <w:rFonts w:ascii="Lucida Grande" w:hAnsi="Lucida Grande" w:cs="Lucida Grande"/>
+      <w:sz w:val="18"/>
+      <w:szCs w:val="18"/>
+    </w:rPr>
+  </w:style>
+  <w:style w:type="character" w:customStyle="1" w:styleId="BalloonTextChar">
+    <w:name w:val="Balloon Text Char"/>
+    <w:basedOn w:val="DefaultParagraphFont"/>
+    <w:link w:val="BalloonText"/>
+    <w:uiPriority w:val="99"/>
+    <w:semiHidden/>
+    <w:rsid w:val="00617F19"/>
+    <w:rPr>
+      <w:rFonts w:ascii="Lucida Grande" w:hAnsi="Lucida Grande" w:cs="Lucida Grande"/>
+      <w:sz w:val="18"/>
+      <w:szCs w:val="18"/>
+    </w:rPr>
   </w:style>
 </w:styles>
 </file>
@@ -3286,4 +4299,16 @@
   </a:objectDefaults>
   <a:extraClrSchemeLst/>
 </a:theme>
+</file>
+
+<file path=customXml/item1.xml><?xml version="1.0" encoding="utf-8"?>
+<b:Sources xmlns:b="http://schemas.openxmlformats.org/officeDocument/2006/bibliography" xmlns="http://schemas.openxmlformats.org/officeDocument/2006/bibliography" SelectedStyle="/APA.XSL" StyleName="APA"/>
+</file>
+
+<file path=customXml/itemProps1.xml><?xml version="1.0" encoding="utf-8"?>
+<ds:datastoreItem xmlns:ds="http://schemas.openxmlformats.org/officeDocument/2006/customXml" ds:itemID="{5A6A6818-1210-5C47-9820-A059C0728FA2}">
+  <ds:schemaRefs>
+    <ds:schemaRef ds:uri="http://schemas.openxmlformats.org/officeDocument/2006/bibliography"/>
+  </ds:schemaRefs>
+</ds:datastoreItem>
 </file>
</xml_diff>